<commit_message>
perbaikan laporan dan menambah beberapa file
</commit_message>
<xml_diff>
--- a/Laporan Jarkom.docx
+++ b/Laporan Jarkom.docx
@@ -14273,7 +14273,7 @@
           <w:ilvl w:val="0"/>
           <w:numId w:val="1"/>
         </w:numPr>
-        <w:ind w:left="900" w:hanging="900"/>
+        <w:ind w:left="851" w:hanging="851"/>
         <w:rPr>
           <w:rFonts w:cs="Times New Roman"/>
         </w:rPr>
@@ -14817,7 +14817,25 @@
           <w:sz w:val="24"/>
           <w:szCs w:val="24"/>
         </w:rPr>
-        <w:t xml:space="preserve"> pengkabelan dan apa saja komponen-</w:t>
+        <w:t xml:space="preserve"> </w:t>
+      </w:r>
+      <w:proofErr w:type="spellStart"/>
+      <w:r>
+        <w:rPr>
+          <w:rFonts w:ascii="Times New Roman" w:hAnsi="Times New Roman" w:cs="Times New Roman"/>
+          <w:sz w:val="24"/>
+          <w:szCs w:val="24"/>
+        </w:rPr>
+        <w:t>pengkabelan</w:t>
+      </w:r>
+      <w:proofErr w:type="spellEnd"/>
+      <w:r>
+        <w:rPr>
+          <w:rFonts w:ascii="Times New Roman" w:hAnsi="Times New Roman" w:cs="Times New Roman"/>
+          <w:sz w:val="24"/>
+          <w:szCs w:val="24"/>
+        </w:rPr>
+        <w:t xml:space="preserve"> dan apa saja komponen-</w:t>
       </w:r>
       <w:proofErr w:type="spellStart"/>
       <w:r>
@@ -14901,6 +14919,7 @@
         </w:rPr>
         <w:t xml:space="preserve">proses </w:t>
       </w:r>
+      <w:proofErr w:type="spellStart"/>
       <w:r>
         <w:rPr>
           <w:rFonts w:ascii="Times New Roman" w:hAnsi="Times New Roman" w:cs="Times New Roman"/>
@@ -14910,6 +14929,7 @@
         </w:rPr>
         <w:t>routing</w:t>
       </w:r>
+      <w:proofErr w:type="spellEnd"/>
       <w:r>
         <w:rPr>
           <w:rFonts w:ascii="Times New Roman" w:hAnsi="Times New Roman" w:cs="Times New Roman"/>
@@ -15191,10 +15211,9 @@
           <w:ilvl w:val="0"/>
           <w:numId w:val="1"/>
         </w:numPr>
-        <w:ind w:left="900" w:hanging="900"/>
+        <w:ind w:left="851" w:hanging="851"/>
         <w:rPr>
           <w:shd w:val="clear" w:color="auto" w:fill="FFFFFF"/>
-          <w:lang w:val="id-ID"/>
         </w:rPr>
       </w:pPr>
       <w:bookmarkStart w:id="9" w:name="_Toc57384148"/>
@@ -15221,6 +15240,993 @@
       </w:r>
       <w:bookmarkEnd w:id="9"/>
       <w:proofErr w:type="spellEnd"/>
+    </w:p>
+    <w:p>
+      <w:pPr>
+        <w:pStyle w:val="Paragraf"/>
+        <w:rPr>
+          <w:rFonts w:cs="Times New Roman"/>
+          <w:szCs w:val="24"/>
+        </w:rPr>
+      </w:pPr>
+      <w:proofErr w:type="spellStart"/>
+      <w:r>
+        <w:rPr>
+          <w:rFonts w:cs="Times New Roman"/>
+          <w:szCs w:val="24"/>
+        </w:rPr>
+        <w:t>Tujuan</w:t>
+      </w:r>
+      <w:proofErr w:type="spellEnd"/>
+      <w:r>
+        <w:rPr>
+          <w:rFonts w:cs="Times New Roman"/>
+          <w:szCs w:val="24"/>
+        </w:rPr>
+        <w:t xml:space="preserve"> </w:t>
+      </w:r>
+      <w:proofErr w:type="spellStart"/>
+      <w:r>
+        <w:rPr>
+          <w:rFonts w:cs="Times New Roman"/>
+          <w:szCs w:val="24"/>
+        </w:rPr>
+        <w:t>dari</w:t>
+      </w:r>
+      <w:proofErr w:type="spellEnd"/>
+      <w:r>
+        <w:rPr>
+          <w:rFonts w:cs="Times New Roman"/>
+          <w:szCs w:val="24"/>
+        </w:rPr>
+        <w:t xml:space="preserve"> </w:t>
+      </w:r>
+      <w:proofErr w:type="spellStart"/>
+      <w:r>
+        <w:rPr>
+          <w:rFonts w:cs="Times New Roman"/>
+          <w:szCs w:val="24"/>
+        </w:rPr>
+        <w:t>penyusunan</w:t>
+      </w:r>
+      <w:proofErr w:type="spellEnd"/>
+      <w:r>
+        <w:rPr>
+          <w:rFonts w:cs="Times New Roman"/>
+          <w:szCs w:val="24"/>
+        </w:rPr>
+        <w:t xml:space="preserve"> </w:t>
+      </w:r>
+      <w:proofErr w:type="spellStart"/>
+      <w:r>
+        <w:rPr>
+          <w:rFonts w:cs="Times New Roman"/>
+          <w:szCs w:val="24"/>
+        </w:rPr>
+        <w:t>Laporan</w:t>
+      </w:r>
+      <w:proofErr w:type="spellEnd"/>
+      <w:r>
+        <w:rPr>
+          <w:rFonts w:cs="Times New Roman"/>
+          <w:szCs w:val="24"/>
+        </w:rPr>
+        <w:t xml:space="preserve"> Akhir </w:t>
+      </w:r>
+      <w:proofErr w:type="spellStart"/>
+      <w:r>
+        <w:rPr>
+          <w:rFonts w:cs="Times New Roman"/>
+          <w:szCs w:val="24"/>
+        </w:rPr>
+        <w:t>Praktikum</w:t>
+      </w:r>
+      <w:proofErr w:type="spellEnd"/>
+      <w:r>
+        <w:rPr>
+          <w:rFonts w:cs="Times New Roman"/>
+          <w:szCs w:val="24"/>
+        </w:rPr>
+        <w:t xml:space="preserve"> </w:t>
+      </w:r>
+      <w:proofErr w:type="spellStart"/>
+      <w:r>
+        <w:rPr>
+          <w:rFonts w:cs="Times New Roman"/>
+          <w:szCs w:val="24"/>
+        </w:rPr>
+        <w:t>Jaringan</w:t>
+      </w:r>
+      <w:proofErr w:type="spellEnd"/>
+      <w:r>
+        <w:rPr>
+          <w:rFonts w:cs="Times New Roman"/>
+          <w:szCs w:val="24"/>
+        </w:rPr>
+        <w:t xml:space="preserve"> </w:t>
+      </w:r>
+      <w:proofErr w:type="spellStart"/>
+      <w:r>
+        <w:rPr>
+          <w:rFonts w:cs="Times New Roman"/>
+          <w:szCs w:val="24"/>
+        </w:rPr>
+        <w:t>Komputer</w:t>
+      </w:r>
+      <w:proofErr w:type="spellEnd"/>
+      <w:r>
+        <w:rPr>
+          <w:rFonts w:cs="Times New Roman"/>
+          <w:szCs w:val="24"/>
+        </w:rPr>
+        <w:t xml:space="preserve"> </w:t>
+      </w:r>
+      <w:proofErr w:type="spellStart"/>
+      <w:r>
+        <w:rPr>
+          <w:rFonts w:cs="Times New Roman"/>
+          <w:szCs w:val="24"/>
+        </w:rPr>
+        <w:t>adalah</w:t>
+      </w:r>
+      <w:proofErr w:type="spellEnd"/>
+      <w:r>
+        <w:rPr>
+          <w:rFonts w:cs="Times New Roman"/>
+          <w:szCs w:val="24"/>
+        </w:rPr>
+        <w:t xml:space="preserve"> </w:t>
+      </w:r>
+      <w:proofErr w:type="spellStart"/>
+      <w:r>
+        <w:rPr>
+          <w:rFonts w:cs="Times New Roman"/>
+          <w:szCs w:val="24"/>
+        </w:rPr>
+        <w:t>sebagai</w:t>
+      </w:r>
+      <w:proofErr w:type="spellEnd"/>
+      <w:r>
+        <w:rPr>
+          <w:rFonts w:cs="Times New Roman"/>
+          <w:szCs w:val="24"/>
+        </w:rPr>
+        <w:t xml:space="preserve"> </w:t>
+      </w:r>
+      <w:proofErr w:type="spellStart"/>
+      <w:r>
+        <w:rPr>
+          <w:rFonts w:cs="Times New Roman"/>
+          <w:szCs w:val="24"/>
+        </w:rPr>
+        <w:t>berikut</w:t>
+      </w:r>
+      <w:proofErr w:type="spellEnd"/>
+      <w:r>
+        <w:rPr>
+          <w:rFonts w:cs="Times New Roman"/>
+          <w:szCs w:val="24"/>
+        </w:rPr>
+        <w:t>.</w:t>
+      </w:r>
+    </w:p>
+    <w:p>
+      <w:pPr>
+        <w:pStyle w:val="ListParagraph"/>
+        <w:numPr>
+          <w:ilvl w:val="0"/>
+          <w:numId w:val="46"/>
+        </w:numPr>
+        <w:spacing w:line="360" w:lineRule="auto"/>
+        <w:ind w:left="851" w:hanging="851"/>
+        <w:jc w:val="both"/>
+        <w:rPr>
+          <w:rFonts w:ascii="Times New Roman" w:hAnsi="Times New Roman" w:cs="Times New Roman"/>
+          <w:sz w:val="24"/>
+          <w:szCs w:val="24"/>
+        </w:rPr>
+      </w:pPr>
+      <w:r>
+        <w:rPr>
+          <w:rFonts w:ascii="Times New Roman" w:hAnsi="Times New Roman" w:cs="Times New Roman"/>
+          <w:sz w:val="24"/>
+          <w:szCs w:val="24"/>
+        </w:rPr>
+        <w:t xml:space="preserve">Mengetahui bagaimana cara </w:t>
+      </w:r>
+      <w:proofErr w:type="spellStart"/>
+      <w:r>
+        <w:rPr>
+          <w:rFonts w:ascii="Times New Roman" w:hAnsi="Times New Roman" w:cs="Times New Roman"/>
+          <w:sz w:val="24"/>
+          <w:szCs w:val="24"/>
+        </w:rPr>
+        <w:t>pengalamatan</w:t>
+      </w:r>
+      <w:proofErr w:type="spellEnd"/>
+      <w:r>
+        <w:rPr>
+          <w:rFonts w:ascii="Times New Roman" w:hAnsi="Times New Roman" w:cs="Times New Roman"/>
+          <w:sz w:val="24"/>
+          <w:szCs w:val="24"/>
+        </w:rPr>
+        <w:t xml:space="preserve"> dan </w:t>
+      </w:r>
+      <w:proofErr w:type="spellStart"/>
+      <w:r>
+        <w:rPr>
+          <w:rFonts w:ascii="Times New Roman" w:hAnsi="Times New Roman" w:cs="Times New Roman"/>
+          <w:sz w:val="24"/>
+          <w:szCs w:val="24"/>
+        </w:rPr>
+        <w:t>subnetting</w:t>
+      </w:r>
+      <w:proofErr w:type="spellEnd"/>
+      <w:r>
+        <w:rPr>
+          <w:rFonts w:ascii="Times New Roman" w:hAnsi="Times New Roman" w:cs="Times New Roman"/>
+          <w:sz w:val="24"/>
+          <w:szCs w:val="24"/>
+        </w:rPr>
+        <w:t xml:space="preserve"> dengan format IP </w:t>
+      </w:r>
+      <w:proofErr w:type="spellStart"/>
+      <w:r>
+        <w:rPr>
+          <w:rFonts w:ascii="Times New Roman" w:hAnsi="Times New Roman" w:cs="Times New Roman"/>
+          <w:sz w:val="24"/>
+          <w:szCs w:val="24"/>
+        </w:rPr>
+        <w:t>addressing</w:t>
+      </w:r>
+      <w:proofErr w:type="spellEnd"/>
+      <w:r>
+        <w:rPr>
+          <w:rFonts w:ascii="Times New Roman" w:hAnsi="Times New Roman" w:cs="Times New Roman"/>
+          <w:sz w:val="24"/>
+          <w:szCs w:val="24"/>
+        </w:rPr>
+        <w:t xml:space="preserve"> versi 4.</w:t>
+      </w:r>
+    </w:p>
+    <w:p>
+      <w:pPr>
+        <w:pStyle w:val="ListParagraph"/>
+        <w:numPr>
+          <w:ilvl w:val="0"/>
+          <w:numId w:val="46"/>
+        </w:numPr>
+        <w:spacing w:line="360" w:lineRule="auto"/>
+        <w:ind w:left="851" w:hanging="851"/>
+        <w:jc w:val="both"/>
+        <w:rPr>
+          <w:rFonts w:ascii="Times New Roman" w:hAnsi="Times New Roman" w:cs="Times New Roman"/>
+          <w:sz w:val="24"/>
+          <w:szCs w:val="24"/>
+        </w:rPr>
+      </w:pPr>
+      <w:r>
+        <w:rPr>
+          <w:rFonts w:ascii="Times New Roman" w:hAnsi="Times New Roman" w:cs="Times New Roman"/>
+          <w:sz w:val="24"/>
+          <w:szCs w:val="24"/>
+        </w:rPr>
+        <w:t xml:space="preserve">Mengetahui cara </w:t>
+      </w:r>
+      <w:proofErr w:type="spellStart"/>
+      <w:r>
+        <w:rPr>
+          <w:rFonts w:ascii="Times New Roman" w:hAnsi="Times New Roman" w:cs="Times New Roman"/>
+          <w:sz w:val="24"/>
+          <w:szCs w:val="24"/>
+        </w:rPr>
+        <w:t>pengkabelan</w:t>
+      </w:r>
+      <w:proofErr w:type="spellEnd"/>
+      <w:r>
+        <w:rPr>
+          <w:rFonts w:ascii="Times New Roman" w:hAnsi="Times New Roman" w:cs="Times New Roman"/>
+          <w:sz w:val="24"/>
+          <w:szCs w:val="24"/>
+        </w:rPr>
+        <w:t xml:space="preserve"> serta memahami komponen-komponen yang diperlukan dalam jaringan komputer.</w:t>
+      </w:r>
+    </w:p>
+    <w:p>
+      <w:pPr>
+        <w:pStyle w:val="ListParagraph"/>
+        <w:numPr>
+          <w:ilvl w:val="0"/>
+          <w:numId w:val="46"/>
+        </w:numPr>
+        <w:spacing w:line="360" w:lineRule="auto"/>
+        <w:ind w:left="851" w:hanging="851"/>
+        <w:jc w:val="both"/>
+        <w:rPr>
+          <w:rFonts w:ascii="Times New Roman" w:hAnsi="Times New Roman" w:cs="Times New Roman"/>
+          <w:sz w:val="24"/>
+          <w:szCs w:val="24"/>
+        </w:rPr>
+      </w:pPr>
+      <w:r>
+        <w:rPr>
+          <w:rFonts w:ascii="Times New Roman" w:hAnsi="Times New Roman" w:cs="Times New Roman"/>
+          <w:sz w:val="24"/>
+          <w:szCs w:val="24"/>
+        </w:rPr>
+        <w:t xml:space="preserve">Mengetahui dan memahami mengenai </w:t>
+      </w:r>
+      <w:proofErr w:type="spellStart"/>
+      <w:r>
+        <w:rPr>
+          <w:rFonts w:ascii="Times New Roman" w:hAnsi="Times New Roman" w:cs="Times New Roman"/>
+          <w:sz w:val="24"/>
+          <w:szCs w:val="24"/>
+        </w:rPr>
+        <w:t>routing</w:t>
+      </w:r>
+      <w:proofErr w:type="spellEnd"/>
+      <w:r>
+        <w:rPr>
+          <w:rFonts w:ascii="Times New Roman" w:hAnsi="Times New Roman" w:cs="Times New Roman"/>
+          <w:sz w:val="24"/>
+          <w:szCs w:val="24"/>
+        </w:rPr>
+        <w:t xml:space="preserve"> dalam jaringan komputer, khususnya </w:t>
+      </w:r>
+      <w:proofErr w:type="spellStart"/>
+      <w:r>
+        <w:rPr>
+          <w:rFonts w:ascii="Times New Roman" w:hAnsi="Times New Roman" w:cs="Times New Roman"/>
+          <w:sz w:val="24"/>
+          <w:szCs w:val="24"/>
+        </w:rPr>
+        <w:t>static</w:t>
+      </w:r>
+      <w:proofErr w:type="spellEnd"/>
+      <w:r>
+        <w:rPr>
+          <w:rFonts w:ascii="Times New Roman" w:hAnsi="Times New Roman" w:cs="Times New Roman"/>
+          <w:sz w:val="24"/>
+          <w:szCs w:val="24"/>
+        </w:rPr>
+        <w:t xml:space="preserve"> </w:t>
+      </w:r>
+      <w:proofErr w:type="spellStart"/>
+      <w:r>
+        <w:rPr>
+          <w:rFonts w:ascii="Times New Roman" w:hAnsi="Times New Roman" w:cs="Times New Roman"/>
+          <w:sz w:val="24"/>
+          <w:szCs w:val="24"/>
+        </w:rPr>
+        <w:t>routing</w:t>
+      </w:r>
+      <w:proofErr w:type="spellEnd"/>
+      <w:r>
+        <w:rPr>
+          <w:rFonts w:ascii="Times New Roman" w:hAnsi="Times New Roman" w:cs="Times New Roman"/>
+          <w:sz w:val="24"/>
+          <w:szCs w:val="24"/>
+        </w:rPr>
+        <w:t xml:space="preserve"> dan </w:t>
+      </w:r>
+      <w:proofErr w:type="spellStart"/>
+      <w:r>
+        <w:rPr>
+          <w:rFonts w:ascii="Times New Roman" w:hAnsi="Times New Roman" w:cs="Times New Roman"/>
+          <w:sz w:val="24"/>
+          <w:szCs w:val="24"/>
+        </w:rPr>
+        <w:t>dynamic</w:t>
+      </w:r>
+      <w:proofErr w:type="spellEnd"/>
+      <w:r>
+        <w:rPr>
+          <w:rFonts w:ascii="Times New Roman" w:hAnsi="Times New Roman" w:cs="Times New Roman"/>
+          <w:sz w:val="24"/>
+          <w:szCs w:val="24"/>
+        </w:rPr>
+        <w:t xml:space="preserve"> </w:t>
+      </w:r>
+      <w:proofErr w:type="spellStart"/>
+      <w:r>
+        <w:rPr>
+          <w:rFonts w:ascii="Times New Roman" w:hAnsi="Times New Roman" w:cs="Times New Roman"/>
+          <w:sz w:val="24"/>
+          <w:szCs w:val="24"/>
+        </w:rPr>
+        <w:t>routing</w:t>
+      </w:r>
+      <w:proofErr w:type="spellEnd"/>
+      <w:r>
+        <w:rPr>
+          <w:rFonts w:ascii="Times New Roman" w:hAnsi="Times New Roman" w:cs="Times New Roman"/>
+          <w:sz w:val="24"/>
+          <w:szCs w:val="24"/>
+        </w:rPr>
+        <w:t>.</w:t>
+      </w:r>
+    </w:p>
+    <w:p>
+      <w:pPr>
+        <w:pStyle w:val="ListParagraph"/>
+        <w:numPr>
+          <w:ilvl w:val="0"/>
+          <w:numId w:val="46"/>
+        </w:numPr>
+        <w:spacing w:line="360" w:lineRule="auto"/>
+        <w:ind w:left="851" w:hanging="851"/>
+        <w:jc w:val="both"/>
+        <w:rPr>
+          <w:rFonts w:ascii="Times New Roman" w:hAnsi="Times New Roman" w:cs="Times New Roman"/>
+          <w:sz w:val="24"/>
+          <w:szCs w:val="24"/>
+        </w:rPr>
+      </w:pPr>
+      <w:r>
+        <w:rPr>
+          <w:rFonts w:ascii="Times New Roman" w:hAnsi="Times New Roman" w:cs="Times New Roman"/>
+          <w:sz w:val="24"/>
+          <w:szCs w:val="24"/>
+        </w:rPr>
+        <w:t xml:space="preserve">Mengetahui dan memahami bagaimana cara melakukan instalasi dan konfigurasi DHCP server serta DNS server pada Linux </w:t>
+      </w:r>
+      <w:proofErr w:type="spellStart"/>
+      <w:r>
+        <w:rPr>
+          <w:rFonts w:ascii="Times New Roman" w:hAnsi="Times New Roman" w:cs="Times New Roman"/>
+          <w:sz w:val="24"/>
+          <w:szCs w:val="24"/>
+        </w:rPr>
+        <w:t>CentOS</w:t>
+      </w:r>
+      <w:proofErr w:type="spellEnd"/>
+      <w:r>
+        <w:rPr>
+          <w:rFonts w:ascii="Times New Roman" w:hAnsi="Times New Roman" w:cs="Times New Roman"/>
+          <w:sz w:val="24"/>
+          <w:szCs w:val="24"/>
+        </w:rPr>
+        <w:t>.</w:t>
+      </w:r>
+    </w:p>
+    <w:p>
+      <w:pPr>
+        <w:pStyle w:val="ListParagraph"/>
+        <w:spacing w:line="360" w:lineRule="auto"/>
+        <w:ind w:left="851"/>
+        <w:jc w:val="both"/>
+        <w:rPr>
+          <w:rFonts w:ascii="Times New Roman" w:hAnsi="Times New Roman" w:cs="Times New Roman"/>
+          <w:sz w:val="24"/>
+          <w:szCs w:val="24"/>
+        </w:rPr>
+      </w:pPr>
+    </w:p>
+    <w:p>
+      <w:pPr>
+        <w:pStyle w:val="Heading2"/>
+        <w:numPr>
+          <w:ilvl w:val="0"/>
+          <w:numId w:val="1"/>
+        </w:numPr>
+        <w:ind w:left="851" w:hanging="851"/>
+        <w:rPr>
+          <w:shd w:val="clear" w:color="auto" w:fill="FFFFFF"/>
+        </w:rPr>
+      </w:pPr>
+      <w:bookmarkStart w:id="10" w:name="_Toc57384149"/>
+      <w:proofErr w:type="spellStart"/>
+      <w:r>
+        <w:rPr>
+          <w:shd w:val="clear" w:color="auto" w:fill="FFFFFF"/>
+        </w:rPr>
+        <w:t>Manfaat</w:t>
+      </w:r>
+      <w:proofErr w:type="spellEnd"/>
+      <w:r>
+        <w:rPr>
+          <w:shd w:val="clear" w:color="auto" w:fill="FFFFFF"/>
+        </w:rPr>
+        <w:t xml:space="preserve"> </w:t>
+      </w:r>
+      <w:proofErr w:type="spellStart"/>
+      <w:r>
+        <w:rPr>
+          <w:shd w:val="clear" w:color="auto" w:fill="FFFFFF"/>
+        </w:rPr>
+        <w:t>Penelitian</w:t>
+      </w:r>
+      <w:bookmarkEnd w:id="10"/>
+      <w:proofErr w:type="spellEnd"/>
+    </w:p>
+    <w:p>
+      <w:pPr>
+        <w:pStyle w:val="Paragraf"/>
+        <w:rPr>
+          <w:rFonts w:cs="Times New Roman"/>
+          <w:szCs w:val="24"/>
+        </w:rPr>
+      </w:pPr>
+      <w:proofErr w:type="spellStart"/>
+      <w:r>
+        <w:rPr>
+          <w:rFonts w:cs="Times New Roman"/>
+          <w:szCs w:val="24"/>
+        </w:rPr>
+        <w:t>Manfaat</w:t>
+      </w:r>
+      <w:proofErr w:type="spellEnd"/>
+      <w:r>
+        <w:rPr>
+          <w:rFonts w:cs="Times New Roman"/>
+          <w:szCs w:val="24"/>
+        </w:rPr>
+        <w:t xml:space="preserve"> yang </w:t>
+      </w:r>
+      <w:proofErr w:type="spellStart"/>
+      <w:r>
+        <w:rPr>
+          <w:rFonts w:cs="Times New Roman"/>
+          <w:szCs w:val="24"/>
+        </w:rPr>
+        <w:t>diharapkan</w:t>
+      </w:r>
+      <w:proofErr w:type="spellEnd"/>
+      <w:r>
+        <w:rPr>
+          <w:rFonts w:cs="Times New Roman"/>
+          <w:szCs w:val="24"/>
+        </w:rPr>
+        <w:t xml:space="preserve"> </w:t>
+      </w:r>
+      <w:proofErr w:type="spellStart"/>
+      <w:r>
+        <w:rPr>
+          <w:rFonts w:cs="Times New Roman"/>
+          <w:szCs w:val="24"/>
+        </w:rPr>
+        <w:t>dari</w:t>
+      </w:r>
+      <w:proofErr w:type="spellEnd"/>
+      <w:r>
+        <w:rPr>
+          <w:rFonts w:cs="Times New Roman"/>
+          <w:szCs w:val="24"/>
+        </w:rPr>
+        <w:t xml:space="preserve"> </w:t>
+      </w:r>
+      <w:proofErr w:type="spellStart"/>
+      <w:r>
+        <w:rPr>
+          <w:rFonts w:cs="Times New Roman"/>
+          <w:szCs w:val="24"/>
+        </w:rPr>
+        <w:t>praktikum</w:t>
+      </w:r>
+      <w:proofErr w:type="spellEnd"/>
+      <w:r>
+        <w:rPr>
+          <w:rFonts w:cs="Times New Roman"/>
+          <w:szCs w:val="24"/>
+        </w:rPr>
+        <w:t xml:space="preserve"> dan </w:t>
+      </w:r>
+      <w:proofErr w:type="spellStart"/>
+      <w:r>
+        <w:rPr>
+          <w:rFonts w:cs="Times New Roman"/>
+          <w:szCs w:val="24"/>
+        </w:rPr>
+        <w:t>penyusunan</w:t>
+      </w:r>
+      <w:proofErr w:type="spellEnd"/>
+      <w:r>
+        <w:rPr>
+          <w:rFonts w:cs="Times New Roman"/>
+          <w:szCs w:val="24"/>
+        </w:rPr>
+        <w:t xml:space="preserve"> </w:t>
+      </w:r>
+      <w:proofErr w:type="spellStart"/>
+      <w:r>
+        <w:rPr>
+          <w:rFonts w:cs="Times New Roman"/>
+          <w:szCs w:val="24"/>
+        </w:rPr>
+        <w:t>laporan</w:t>
+      </w:r>
+      <w:proofErr w:type="spellEnd"/>
+      <w:r>
+        <w:rPr>
+          <w:rFonts w:cs="Times New Roman"/>
+          <w:szCs w:val="24"/>
+        </w:rPr>
+        <w:t xml:space="preserve"> </w:t>
+      </w:r>
+      <w:proofErr w:type="spellStart"/>
+      <w:r>
+        <w:rPr>
+          <w:rFonts w:cs="Times New Roman"/>
+          <w:szCs w:val="24"/>
+        </w:rPr>
+        <w:t>jaringan</w:t>
+      </w:r>
+      <w:proofErr w:type="spellEnd"/>
+      <w:r>
+        <w:rPr>
+          <w:rFonts w:cs="Times New Roman"/>
+          <w:szCs w:val="24"/>
+        </w:rPr>
+        <w:t xml:space="preserve"> </w:t>
+      </w:r>
+      <w:proofErr w:type="spellStart"/>
+      <w:r>
+        <w:rPr>
+          <w:rFonts w:cs="Times New Roman"/>
+          <w:szCs w:val="24"/>
+        </w:rPr>
+        <w:t>komputer</w:t>
+      </w:r>
+      <w:proofErr w:type="spellEnd"/>
+      <w:r>
+        <w:rPr>
+          <w:rFonts w:cs="Times New Roman"/>
+          <w:szCs w:val="24"/>
+        </w:rPr>
+        <w:t xml:space="preserve"> </w:t>
+      </w:r>
+      <w:proofErr w:type="spellStart"/>
+      <w:r>
+        <w:rPr>
+          <w:rFonts w:cs="Times New Roman"/>
+          <w:szCs w:val="24"/>
+        </w:rPr>
+        <w:t>adalah</w:t>
+      </w:r>
+      <w:proofErr w:type="spellEnd"/>
+      <w:r>
+        <w:rPr>
+          <w:rFonts w:cs="Times New Roman"/>
+          <w:szCs w:val="24"/>
+        </w:rPr>
+        <w:t xml:space="preserve"> </w:t>
+      </w:r>
+      <w:proofErr w:type="spellStart"/>
+      <w:r>
+        <w:rPr>
+          <w:rFonts w:cs="Times New Roman"/>
+          <w:szCs w:val="24"/>
+        </w:rPr>
+        <w:t>sebagai</w:t>
+      </w:r>
+      <w:proofErr w:type="spellEnd"/>
+      <w:r>
+        <w:rPr>
+          <w:rFonts w:cs="Times New Roman"/>
+          <w:szCs w:val="24"/>
+        </w:rPr>
+        <w:t xml:space="preserve"> </w:t>
+      </w:r>
+      <w:proofErr w:type="spellStart"/>
+      <w:r>
+        <w:rPr>
+          <w:rFonts w:cs="Times New Roman"/>
+          <w:szCs w:val="24"/>
+        </w:rPr>
+        <w:t>berikut</w:t>
+      </w:r>
+      <w:proofErr w:type="spellEnd"/>
+      <w:r>
+        <w:rPr>
+          <w:rFonts w:cs="Times New Roman"/>
+          <w:szCs w:val="24"/>
+        </w:rPr>
+        <w:t>.</w:t>
+      </w:r>
+    </w:p>
+    <w:p>
+      <w:pPr>
+        <w:pStyle w:val="ListParagraph"/>
+        <w:numPr>
+          <w:ilvl w:val="0"/>
+          <w:numId w:val="47"/>
+        </w:numPr>
+        <w:spacing w:line="360" w:lineRule="auto"/>
+        <w:ind w:left="851" w:hanging="851"/>
+        <w:jc w:val="both"/>
+        <w:rPr>
+          <w:rFonts w:ascii="Times New Roman" w:hAnsi="Times New Roman" w:cs="Times New Roman"/>
+          <w:sz w:val="24"/>
+          <w:szCs w:val="24"/>
+        </w:rPr>
+      </w:pPr>
+      <w:r>
+        <w:rPr>
+          <w:rFonts w:ascii="Times New Roman" w:hAnsi="Times New Roman" w:cs="Times New Roman"/>
+          <w:sz w:val="24"/>
+          <w:szCs w:val="24"/>
+        </w:rPr>
+        <w:t xml:space="preserve">Mampu mengatur dan mengganti IP </w:t>
+      </w:r>
+      <w:proofErr w:type="spellStart"/>
+      <w:r>
+        <w:rPr>
+          <w:rFonts w:ascii="Times New Roman" w:hAnsi="Times New Roman" w:cs="Times New Roman"/>
+          <w:sz w:val="24"/>
+          <w:szCs w:val="24"/>
+        </w:rPr>
+        <w:t>address</w:t>
+      </w:r>
+      <w:proofErr w:type="spellEnd"/>
+      <w:r>
+        <w:rPr>
+          <w:rFonts w:ascii="Times New Roman" w:hAnsi="Times New Roman" w:cs="Times New Roman"/>
+          <w:sz w:val="24"/>
+          <w:szCs w:val="24"/>
+        </w:rPr>
+        <w:t xml:space="preserve"> sesuai dengan kebutuhan dengan metode konfigurasi IP </w:t>
+      </w:r>
+      <w:proofErr w:type="spellStart"/>
+      <w:r>
+        <w:rPr>
+          <w:rFonts w:ascii="Times New Roman" w:hAnsi="Times New Roman" w:cs="Times New Roman"/>
+          <w:sz w:val="24"/>
+          <w:szCs w:val="24"/>
+        </w:rPr>
+        <w:t>address</w:t>
+      </w:r>
+      <w:proofErr w:type="spellEnd"/>
+    </w:p>
+    <w:p>
+      <w:pPr>
+        <w:pStyle w:val="ListParagraph"/>
+        <w:numPr>
+          <w:ilvl w:val="0"/>
+          <w:numId w:val="47"/>
+        </w:numPr>
+        <w:spacing w:line="360" w:lineRule="auto"/>
+        <w:ind w:left="851" w:hanging="851"/>
+        <w:jc w:val="both"/>
+        <w:rPr>
+          <w:rFonts w:ascii="Times New Roman" w:hAnsi="Times New Roman" w:cs="Times New Roman"/>
+          <w:sz w:val="24"/>
+          <w:szCs w:val="24"/>
+        </w:rPr>
+      </w:pPr>
+      <w:r>
+        <w:rPr>
+          <w:rFonts w:ascii="Times New Roman" w:hAnsi="Times New Roman" w:cs="Times New Roman"/>
+          <w:sz w:val="24"/>
+          <w:szCs w:val="24"/>
+        </w:rPr>
+        <w:t xml:space="preserve">Mampu mengimplementasikan </w:t>
+      </w:r>
+      <w:proofErr w:type="spellStart"/>
+      <w:r>
+        <w:rPr>
+          <w:rFonts w:ascii="Times New Roman" w:hAnsi="Times New Roman" w:cs="Times New Roman"/>
+          <w:sz w:val="24"/>
+          <w:szCs w:val="24"/>
+        </w:rPr>
+        <w:t>subnetting</w:t>
+      </w:r>
+      <w:proofErr w:type="spellEnd"/>
+      <w:r>
+        <w:rPr>
+          <w:rFonts w:ascii="Times New Roman" w:hAnsi="Times New Roman" w:cs="Times New Roman"/>
+          <w:sz w:val="24"/>
+          <w:szCs w:val="24"/>
+        </w:rPr>
+        <w:t xml:space="preserve"> dengan membagi suatu kelas </w:t>
+      </w:r>
+      <w:proofErr w:type="spellStart"/>
+      <w:r>
+        <w:rPr>
+          <w:rFonts w:ascii="Times New Roman" w:hAnsi="Times New Roman" w:cs="Times New Roman"/>
+          <w:sz w:val="24"/>
+          <w:szCs w:val="24"/>
+        </w:rPr>
+        <w:t>network</w:t>
+      </w:r>
+      <w:proofErr w:type="spellEnd"/>
+      <w:r>
+        <w:rPr>
+          <w:rFonts w:ascii="Times New Roman" w:hAnsi="Times New Roman" w:cs="Times New Roman"/>
+          <w:sz w:val="24"/>
+          <w:szCs w:val="24"/>
+        </w:rPr>
+        <w:t xml:space="preserve"> atas sejumlah </w:t>
+      </w:r>
+      <w:proofErr w:type="spellStart"/>
+      <w:r>
+        <w:rPr>
+          <w:rFonts w:ascii="Times New Roman" w:hAnsi="Times New Roman" w:cs="Times New Roman"/>
+          <w:sz w:val="24"/>
+          <w:szCs w:val="24"/>
+        </w:rPr>
+        <w:t>subnetwork</w:t>
+      </w:r>
+      <w:proofErr w:type="spellEnd"/>
+      <w:r>
+        <w:rPr>
+          <w:rFonts w:ascii="Times New Roman" w:hAnsi="Times New Roman" w:cs="Times New Roman"/>
+          <w:sz w:val="24"/>
+          <w:szCs w:val="24"/>
+        </w:rPr>
+        <w:t xml:space="preserve"> dengan arti membagi suatu kelas jaringan yang lebih kecil.</w:t>
+      </w:r>
+    </w:p>
+    <w:p>
+      <w:pPr>
+        <w:pStyle w:val="ListParagraph"/>
+        <w:numPr>
+          <w:ilvl w:val="0"/>
+          <w:numId w:val="47"/>
+        </w:numPr>
+        <w:spacing w:line="360" w:lineRule="auto"/>
+        <w:ind w:left="851" w:hanging="851"/>
+        <w:jc w:val="both"/>
+        <w:rPr>
+          <w:rFonts w:ascii="Times New Roman" w:hAnsi="Times New Roman" w:cs="Times New Roman"/>
+          <w:sz w:val="24"/>
+          <w:szCs w:val="24"/>
+        </w:rPr>
+      </w:pPr>
+      <w:r>
+        <w:rPr>
+          <w:rFonts w:ascii="Times New Roman" w:hAnsi="Times New Roman" w:cs="Times New Roman"/>
+          <w:sz w:val="24"/>
+          <w:szCs w:val="24"/>
+        </w:rPr>
+        <w:t xml:space="preserve">Mampu mengimplementasikan konsep </w:t>
+      </w:r>
+      <w:proofErr w:type="spellStart"/>
+      <w:r>
+        <w:rPr>
+          <w:rFonts w:ascii="Times New Roman" w:hAnsi="Times New Roman" w:cs="Times New Roman"/>
+          <w:sz w:val="24"/>
+          <w:szCs w:val="24"/>
+        </w:rPr>
+        <w:t>routing</w:t>
+      </w:r>
+      <w:proofErr w:type="spellEnd"/>
+      <w:r>
+        <w:rPr>
+          <w:rFonts w:ascii="Times New Roman" w:hAnsi="Times New Roman" w:cs="Times New Roman"/>
+          <w:sz w:val="24"/>
+          <w:szCs w:val="24"/>
+        </w:rPr>
+        <w:t xml:space="preserve"> dengan memilih </w:t>
+      </w:r>
+      <w:proofErr w:type="spellStart"/>
+      <w:r>
+        <w:rPr>
+          <w:rFonts w:ascii="Times New Roman" w:hAnsi="Times New Roman" w:cs="Times New Roman"/>
+          <w:sz w:val="24"/>
+          <w:szCs w:val="24"/>
+        </w:rPr>
+        <w:t>route</w:t>
+      </w:r>
+      <w:proofErr w:type="spellEnd"/>
+      <w:r>
+        <w:rPr>
+          <w:rFonts w:ascii="Times New Roman" w:hAnsi="Times New Roman" w:cs="Times New Roman"/>
+          <w:sz w:val="24"/>
+          <w:szCs w:val="24"/>
+        </w:rPr>
+        <w:t xml:space="preserve"> yang terbaik dalam jaringan.</w:t>
+      </w:r>
+    </w:p>
+    <w:p>
+      <w:pPr>
+        <w:pStyle w:val="ListParagraph"/>
+        <w:numPr>
+          <w:ilvl w:val="0"/>
+          <w:numId w:val="47"/>
+        </w:numPr>
+        <w:spacing w:line="360" w:lineRule="auto"/>
+        <w:ind w:left="851" w:hanging="851"/>
+        <w:jc w:val="both"/>
+        <w:rPr>
+          <w:rFonts w:ascii="Times New Roman" w:hAnsi="Times New Roman" w:cs="Times New Roman"/>
+          <w:sz w:val="24"/>
+          <w:szCs w:val="24"/>
+        </w:rPr>
+      </w:pPr>
+      <w:r>
+        <w:rPr>
+          <w:rFonts w:ascii="Times New Roman" w:hAnsi="Times New Roman" w:cs="Times New Roman"/>
+          <w:sz w:val="24"/>
+          <w:szCs w:val="24"/>
+        </w:rPr>
+        <w:t xml:space="preserve">Mampu menerapkan sistem penamaan DNS (Domain </w:t>
+      </w:r>
+      <w:proofErr w:type="spellStart"/>
+      <w:r>
+        <w:rPr>
+          <w:rFonts w:ascii="Times New Roman" w:hAnsi="Times New Roman" w:cs="Times New Roman"/>
+          <w:sz w:val="24"/>
+          <w:szCs w:val="24"/>
+        </w:rPr>
+        <w:t>Name</w:t>
+      </w:r>
+      <w:proofErr w:type="spellEnd"/>
+      <w:r>
+        <w:rPr>
+          <w:rFonts w:ascii="Times New Roman" w:hAnsi="Times New Roman" w:cs="Times New Roman"/>
+          <w:sz w:val="24"/>
+          <w:szCs w:val="24"/>
+        </w:rPr>
+        <w:t xml:space="preserve"> System) untuk mengakses sebuah layanan dan </w:t>
+      </w:r>
+      <w:proofErr w:type="spellStart"/>
+      <w:r>
+        <w:rPr>
+          <w:rFonts w:ascii="Times New Roman" w:hAnsi="Times New Roman" w:cs="Times New Roman"/>
+          <w:sz w:val="24"/>
+          <w:szCs w:val="24"/>
+        </w:rPr>
+        <w:t>resource</w:t>
+      </w:r>
+      <w:proofErr w:type="spellEnd"/>
+      <w:r>
+        <w:rPr>
+          <w:rFonts w:ascii="Times New Roman" w:hAnsi="Times New Roman" w:cs="Times New Roman"/>
+          <w:sz w:val="24"/>
+          <w:szCs w:val="24"/>
+        </w:rPr>
+        <w:t xml:space="preserve"> komputer.</w:t>
+      </w:r>
+    </w:p>
+    <w:p>
+      <w:pPr>
+        <w:pStyle w:val="ListParagraph"/>
+        <w:numPr>
+          <w:ilvl w:val="0"/>
+          <w:numId w:val="47"/>
+        </w:numPr>
+        <w:spacing w:line="360" w:lineRule="auto"/>
+        <w:ind w:left="851" w:hanging="851"/>
+        <w:jc w:val="both"/>
+        <w:rPr>
+          <w:rFonts w:ascii="Times New Roman" w:hAnsi="Times New Roman" w:cs="Times New Roman"/>
+          <w:sz w:val="24"/>
+          <w:szCs w:val="24"/>
+        </w:rPr>
+      </w:pPr>
+      <w:r>
+        <w:rPr>
+          <w:rFonts w:ascii="Times New Roman" w:hAnsi="Times New Roman" w:cs="Times New Roman"/>
+          <w:sz w:val="24"/>
+          <w:szCs w:val="24"/>
+        </w:rPr>
+        <w:t xml:space="preserve">Mampu menerapkan metode dari DHCP server yang memudahkan dalam transfer data kepada komputer </w:t>
+      </w:r>
+      <w:proofErr w:type="spellStart"/>
+      <w:r>
+        <w:rPr>
+          <w:rFonts w:ascii="Times New Roman" w:hAnsi="Times New Roman" w:cs="Times New Roman"/>
+          <w:sz w:val="24"/>
+          <w:szCs w:val="24"/>
+        </w:rPr>
+        <w:t>client</w:t>
+      </w:r>
+      <w:proofErr w:type="spellEnd"/>
+      <w:r>
+        <w:rPr>
+          <w:rFonts w:ascii="Times New Roman" w:hAnsi="Times New Roman" w:cs="Times New Roman"/>
+          <w:sz w:val="24"/>
+          <w:szCs w:val="24"/>
+        </w:rPr>
+        <w:t xml:space="preserve"> lain atau komputer server.</w:t>
+      </w:r>
+    </w:p>
+    <w:p>
+      <w:pPr>
+        <w:pStyle w:val="ListParagraph"/>
+        <w:ind w:left="851"/>
+      </w:pPr>
     </w:p>
     <w:p>
       <w:pPr>
@@ -15232,33 +16238,261 @@
         <w:ind w:left="900" w:hanging="900"/>
         <w:rPr>
           <w:shd w:val="clear" w:color="auto" w:fill="FFFFFF"/>
-          <w:lang w:val="id-ID"/>
-        </w:rPr>
-      </w:pPr>
-      <w:bookmarkStart w:id="10" w:name="_Toc57384149"/>
-      <w:proofErr w:type="spellStart"/>
+        </w:rPr>
+      </w:pPr>
+      <w:bookmarkStart w:id="11" w:name="_Toc57384150"/>
       <w:r>
         <w:rPr>
           <w:shd w:val="clear" w:color="auto" w:fill="FFFFFF"/>
         </w:rPr>
-        <w:t>Manfaat</w:t>
-      </w:r>
-      <w:proofErr w:type="spellEnd"/>
+        <w:t xml:space="preserve">Batasan </w:t>
+      </w:r>
+      <w:proofErr w:type="spellStart"/>
       <w:r>
         <w:rPr>
           <w:shd w:val="clear" w:color="auto" w:fill="FFFFFF"/>
         </w:rPr>
-        <w:t xml:space="preserve"> </w:t>
-      </w:r>
-      <w:proofErr w:type="spellStart"/>
-      <w:r>
-        <w:rPr>
-          <w:shd w:val="clear" w:color="auto" w:fill="FFFFFF"/>
-        </w:rPr>
-        <w:t>Penelitian</w:t>
-      </w:r>
-      <w:bookmarkEnd w:id="10"/>
-      <w:proofErr w:type="spellEnd"/>
+        <w:t>Masalah</w:t>
+      </w:r>
+      <w:bookmarkEnd w:id="11"/>
+      <w:proofErr w:type="spellEnd"/>
+    </w:p>
+    <w:p>
+      <w:pPr>
+        <w:pStyle w:val="Paragraf"/>
+      </w:pPr>
+      <w:r>
+        <w:t xml:space="preserve">Batasan </w:t>
+      </w:r>
+      <w:proofErr w:type="spellStart"/>
+      <w:r>
+        <w:t>masalah</w:t>
+      </w:r>
+      <w:proofErr w:type="spellEnd"/>
+      <w:r>
+        <w:t xml:space="preserve"> </w:t>
+      </w:r>
+      <w:proofErr w:type="spellStart"/>
+      <w:r>
+        <w:t>dalam</w:t>
+      </w:r>
+      <w:proofErr w:type="spellEnd"/>
+      <w:r>
+        <w:t xml:space="preserve"> </w:t>
+      </w:r>
+      <w:proofErr w:type="spellStart"/>
+      <w:r>
+        <w:t>penulisan</w:t>
+      </w:r>
+      <w:proofErr w:type="spellEnd"/>
+      <w:r>
+        <w:t xml:space="preserve"> </w:t>
+      </w:r>
+      <w:proofErr w:type="spellStart"/>
+      <w:r>
+        <w:t>laporan</w:t>
+      </w:r>
+      <w:proofErr w:type="spellEnd"/>
+      <w:r>
+        <w:t xml:space="preserve"> </w:t>
+      </w:r>
+      <w:proofErr w:type="spellStart"/>
+      <w:r>
+        <w:t>Praktikum</w:t>
+      </w:r>
+      <w:proofErr w:type="spellEnd"/>
+      <w:r>
+        <w:t xml:space="preserve"> </w:t>
+      </w:r>
+      <w:proofErr w:type="spellStart"/>
+      <w:r>
+        <w:t>Jaringan</w:t>
+      </w:r>
+      <w:proofErr w:type="spellEnd"/>
+      <w:r>
+        <w:t xml:space="preserve"> </w:t>
+      </w:r>
+      <w:proofErr w:type="spellStart"/>
+      <w:r>
+        <w:t>Komputer</w:t>
+      </w:r>
+      <w:proofErr w:type="spellEnd"/>
+      <w:r>
+        <w:t xml:space="preserve"> </w:t>
+      </w:r>
+      <w:proofErr w:type="spellStart"/>
+      <w:r>
+        <w:t>yaitu</w:t>
+      </w:r>
+      <w:proofErr w:type="spellEnd"/>
+      <w:r>
+        <w:t xml:space="preserve"> agar </w:t>
+      </w:r>
+      <w:proofErr w:type="spellStart"/>
+      <w:r>
+        <w:t>pembahasan</w:t>
+      </w:r>
+      <w:proofErr w:type="spellEnd"/>
+      <w:r>
+        <w:t xml:space="preserve"> yang </w:t>
+      </w:r>
+      <w:proofErr w:type="spellStart"/>
+      <w:r>
+        <w:t>ada</w:t>
+      </w:r>
+      <w:proofErr w:type="spellEnd"/>
+      <w:r>
+        <w:t xml:space="preserve"> </w:t>
+      </w:r>
+      <w:proofErr w:type="spellStart"/>
+      <w:r>
+        <w:t>tidak</w:t>
+      </w:r>
+      <w:proofErr w:type="spellEnd"/>
+      <w:r>
+        <w:t xml:space="preserve"> </w:t>
+      </w:r>
+      <w:proofErr w:type="spellStart"/>
+      <w:r>
+        <w:t>melebar</w:t>
+      </w:r>
+      <w:proofErr w:type="spellEnd"/>
+      <w:r>
+        <w:t xml:space="preserve"> </w:t>
+      </w:r>
+      <w:proofErr w:type="spellStart"/>
+      <w:r>
+        <w:t>terlalu</w:t>
+      </w:r>
+      <w:proofErr w:type="spellEnd"/>
+      <w:r>
+        <w:t xml:space="preserve"> </w:t>
+      </w:r>
+      <w:proofErr w:type="spellStart"/>
+      <w:r>
+        <w:t>jauh</w:t>
+      </w:r>
+      <w:proofErr w:type="spellEnd"/>
+      <w:r>
+        <w:t xml:space="preserve"> </w:t>
+      </w:r>
+      <w:proofErr w:type="spellStart"/>
+      <w:r>
+        <w:t>yaitu</w:t>
+      </w:r>
+      <w:proofErr w:type="spellEnd"/>
+      <w:r>
+        <w:t xml:space="preserve"> </w:t>
+      </w:r>
+      <w:proofErr w:type="spellStart"/>
+      <w:r>
+        <w:t>akan</w:t>
+      </w:r>
+      <w:proofErr w:type="spellEnd"/>
+      <w:r>
+        <w:t xml:space="preserve"> </w:t>
+      </w:r>
+      <w:proofErr w:type="spellStart"/>
+      <w:r>
+        <w:t>membahas</w:t>
+      </w:r>
+      <w:proofErr w:type="spellEnd"/>
+      <w:r>
+        <w:t xml:space="preserve"> </w:t>
+      </w:r>
+      <w:proofErr w:type="spellStart"/>
+      <w:r>
+        <w:t>menegenai</w:t>
+      </w:r>
+      <w:proofErr w:type="spellEnd"/>
+      <w:r>
+        <w:t xml:space="preserve"> </w:t>
+      </w:r>
+      <w:proofErr w:type="spellStart"/>
+      <w:r>
+        <w:t>pengalamatan</w:t>
+      </w:r>
+      <w:proofErr w:type="spellEnd"/>
+      <w:r>
+        <w:t xml:space="preserve"> </w:t>
+      </w:r>
+      <w:proofErr w:type="spellStart"/>
+      <w:r>
+        <w:t>jaringan</w:t>
+      </w:r>
+      <w:proofErr w:type="spellEnd"/>
+      <w:r>
+        <w:t xml:space="preserve">, </w:t>
+      </w:r>
+      <w:proofErr w:type="spellStart"/>
+      <w:r>
+        <w:t>pengkabelan</w:t>
+      </w:r>
+      <w:proofErr w:type="spellEnd"/>
+      <w:r>
+        <w:t xml:space="preserve">, routing, dan </w:t>
+      </w:r>
+      <w:proofErr w:type="spellStart"/>
+      <w:r>
+        <w:t>instalasi</w:t>
+      </w:r>
+      <w:proofErr w:type="spellEnd"/>
+      <w:r>
+        <w:t xml:space="preserve"> dan </w:t>
+      </w:r>
+      <w:proofErr w:type="spellStart"/>
+      <w:r>
+        <w:t>konfigurasi</w:t>
+      </w:r>
+      <w:proofErr w:type="spellEnd"/>
+      <w:r>
+        <w:t xml:space="preserve"> DHCP server </w:t>
+      </w:r>
+      <w:proofErr w:type="spellStart"/>
+      <w:r>
+        <w:t>serta</w:t>
+      </w:r>
+      <w:proofErr w:type="spellEnd"/>
+      <w:r>
+        <w:t xml:space="preserve"> DNS server </w:t>
+      </w:r>
+      <w:proofErr w:type="spellStart"/>
+      <w:r>
+        <w:t>berbasis</w:t>
+      </w:r>
+      <w:proofErr w:type="spellEnd"/>
+      <w:r>
+        <w:t xml:space="preserve"> Linux </w:t>
+      </w:r>
+      <w:proofErr w:type="spellStart"/>
+      <w:r>
+        <w:t>dalam</w:t>
+      </w:r>
+      <w:proofErr w:type="spellEnd"/>
+      <w:r>
+        <w:t xml:space="preserve"> </w:t>
+      </w:r>
+      <w:proofErr w:type="spellStart"/>
+      <w:r>
+        <w:t>jaringan</w:t>
+      </w:r>
+      <w:proofErr w:type="spellEnd"/>
+      <w:r>
+        <w:t xml:space="preserve"> </w:t>
+      </w:r>
+      <w:proofErr w:type="spellStart"/>
+      <w:r>
+        <w:t>komputer</w:t>
+      </w:r>
+      <w:proofErr w:type="spellEnd"/>
+      <w:r>
+        <w:t>.</w:t>
+      </w:r>
+    </w:p>
+    <w:p>
+      <w:pPr>
+        <w:pStyle w:val="Paragraf"/>
+      </w:pPr>
     </w:p>
     <w:p>
       <w:pPr>
@@ -15270,68 +16504,301 @@
         <w:ind w:left="900" w:hanging="900"/>
         <w:rPr>
           <w:shd w:val="clear" w:color="auto" w:fill="FFFFFF"/>
-          <w:lang w:val="id-ID"/>
-        </w:rPr>
-      </w:pPr>
-      <w:bookmarkStart w:id="11" w:name="_Toc57384150"/>
+        </w:rPr>
+      </w:pPr>
+      <w:bookmarkStart w:id="12" w:name="_Toc57384151"/>
+      <w:proofErr w:type="spellStart"/>
       <w:r>
         <w:rPr>
           <w:shd w:val="clear" w:color="auto" w:fill="FFFFFF"/>
         </w:rPr>
-        <w:t xml:space="preserve">Batasan </w:t>
-      </w:r>
-      <w:proofErr w:type="spellStart"/>
+        <w:t>Sistematika</w:t>
+      </w:r>
+      <w:proofErr w:type="spellEnd"/>
       <w:r>
         <w:rPr>
           <w:shd w:val="clear" w:color="auto" w:fill="FFFFFF"/>
         </w:rPr>
-        <w:t>Masalah</w:t>
-      </w:r>
-      <w:bookmarkEnd w:id="11"/>
+        <w:t xml:space="preserve"> </w:t>
+      </w:r>
+      <w:proofErr w:type="spellStart"/>
+      <w:r>
+        <w:rPr>
+          <w:shd w:val="clear" w:color="auto" w:fill="FFFFFF"/>
+        </w:rPr>
+        <w:t>Penulisan</w:t>
+      </w:r>
+      <w:bookmarkEnd w:id="12"/>
       <w:proofErr w:type="spellEnd"/>
     </w:p>
     <w:p>
       <w:pPr>
-        <w:pStyle w:val="Heading2"/>
-        <w:numPr>
-          <w:ilvl w:val="0"/>
-          <w:numId w:val="1"/>
-        </w:numPr>
-        <w:ind w:left="900" w:hanging="900"/>
-        <w:rPr>
-          <w:shd w:val="clear" w:color="auto" w:fill="FFFFFF"/>
-        </w:rPr>
-      </w:pPr>
-      <w:bookmarkStart w:id="12" w:name="_Toc57384151"/>
-      <w:proofErr w:type="spellStart"/>
-      <w:r>
-        <w:rPr>
-          <w:shd w:val="clear" w:color="auto" w:fill="FFFFFF"/>
-        </w:rPr>
+        <w:pStyle w:val="Paragraf"/>
+      </w:pPr>
+      <w:proofErr w:type="spellStart"/>
+      <w:r>
         <w:t>Sistematika</w:t>
       </w:r>
       <w:proofErr w:type="spellEnd"/>
       <w:r>
-        <w:rPr>
-          <w:shd w:val="clear" w:color="auto" w:fill="FFFFFF"/>
-        </w:rPr>
-        <w:t xml:space="preserve"> </w:t>
-      </w:r>
-      <w:proofErr w:type="spellStart"/>
-      <w:r>
-        <w:rPr>
-          <w:shd w:val="clear" w:color="auto" w:fill="FFFFFF"/>
-        </w:rPr>
-        <w:t>Penulisan</w:t>
-      </w:r>
-      <w:bookmarkEnd w:id="12"/>
-      <w:proofErr w:type="spellEnd"/>
-    </w:p>
-    <w:p>
-      <w:pPr>
-        <w:spacing w:after="160" w:line="259" w:lineRule="auto"/>
-        <w:jc w:val="left"/>
-      </w:pPr>
+        <w:t xml:space="preserve"> </w:t>
+      </w:r>
+      <w:proofErr w:type="spellStart"/>
+      <w:r>
+        <w:t>penulisan</w:t>
+      </w:r>
+      <w:proofErr w:type="spellEnd"/>
+      <w:r>
+        <w:t xml:space="preserve"> yang </w:t>
+      </w:r>
+      <w:proofErr w:type="spellStart"/>
+      <w:r>
+        <w:t>digunakan</w:t>
+      </w:r>
+      <w:proofErr w:type="spellEnd"/>
+      <w:r>
+        <w:t xml:space="preserve"> pada </w:t>
+      </w:r>
+      <w:proofErr w:type="spellStart"/>
+      <w:r>
+        <w:t>laporan</w:t>
+      </w:r>
+      <w:proofErr w:type="spellEnd"/>
+      <w:r>
+        <w:t xml:space="preserve"> </w:t>
+      </w:r>
+      <w:proofErr w:type="spellStart"/>
+      <w:r>
+        <w:t>Pratikum</w:t>
+      </w:r>
+      <w:proofErr w:type="spellEnd"/>
+      <w:r>
+        <w:t xml:space="preserve"> </w:t>
+      </w:r>
+      <w:proofErr w:type="spellStart"/>
+      <w:r>
+        <w:t>Jaringan</w:t>
+      </w:r>
+      <w:proofErr w:type="spellEnd"/>
+      <w:r>
+        <w:t xml:space="preserve"> </w:t>
+      </w:r>
+      <w:proofErr w:type="spellStart"/>
+      <w:r>
+        <w:t>Komputer</w:t>
+      </w:r>
+      <w:proofErr w:type="spellEnd"/>
+      <w:r>
+        <w:t xml:space="preserve"> </w:t>
+      </w:r>
+      <w:proofErr w:type="spellStart"/>
+      <w:r>
+        <w:t>ini</w:t>
+      </w:r>
+      <w:proofErr w:type="spellEnd"/>
+      <w:r>
+        <w:t xml:space="preserve"> </w:t>
+      </w:r>
+      <w:proofErr w:type="spellStart"/>
+      <w:r>
+        <w:t>terdiri</w:t>
+      </w:r>
+      <w:proofErr w:type="spellEnd"/>
+      <w:r>
+        <w:t xml:space="preserve"> </w:t>
+      </w:r>
+      <w:proofErr w:type="spellStart"/>
+      <w:r>
+        <w:t>dari</w:t>
+      </w:r>
+      <w:proofErr w:type="spellEnd"/>
+      <w:r>
+        <w:t xml:space="preserve"> </w:t>
+      </w:r>
+      <w:proofErr w:type="spellStart"/>
+      <w:r>
+        <w:t>pembahasan</w:t>
+      </w:r>
+      <w:proofErr w:type="spellEnd"/>
+      <w:r>
+        <w:t xml:space="preserve"> </w:t>
+      </w:r>
+      <w:proofErr w:type="spellStart"/>
+      <w:r>
+        <w:t>umum</w:t>
+      </w:r>
+      <w:proofErr w:type="spellEnd"/>
+      <w:r>
+        <w:t xml:space="preserve"> </w:t>
+      </w:r>
+      <w:proofErr w:type="spellStart"/>
+      <w:r>
+        <w:t>secara</w:t>
+      </w:r>
+      <w:proofErr w:type="spellEnd"/>
+      <w:r>
+        <w:t xml:space="preserve"> </w:t>
+      </w:r>
+      <w:proofErr w:type="spellStart"/>
+      <w:r>
+        <w:t>teori</w:t>
+      </w:r>
+      <w:proofErr w:type="spellEnd"/>
+      <w:r>
+        <w:t xml:space="preserve">. </w:t>
+      </w:r>
+      <w:proofErr w:type="spellStart"/>
+      <w:r>
+        <w:t>Pengambilan</w:t>
+      </w:r>
+      <w:proofErr w:type="spellEnd"/>
+      <w:r>
+        <w:t xml:space="preserve"> </w:t>
+      </w:r>
+      <w:proofErr w:type="spellStart"/>
+      <w:r>
+        <w:t>teori</w:t>
+      </w:r>
+      <w:proofErr w:type="spellEnd"/>
+      <w:r>
+        <w:t xml:space="preserve"> </w:t>
+      </w:r>
+      <w:proofErr w:type="spellStart"/>
+      <w:r>
+        <w:t>menggunakan</w:t>
+      </w:r>
+      <w:proofErr w:type="spellEnd"/>
+      <w:r>
+        <w:t xml:space="preserve"> </w:t>
+      </w:r>
+      <w:proofErr w:type="spellStart"/>
+      <w:r>
+        <w:t>metode</w:t>
+      </w:r>
+      <w:proofErr w:type="spellEnd"/>
+      <w:r>
+        <w:t xml:space="preserve"> </w:t>
+      </w:r>
+      <w:proofErr w:type="spellStart"/>
+      <w:r>
+        <w:t>pengumpulan</w:t>
+      </w:r>
+      <w:proofErr w:type="spellEnd"/>
+      <w:r>
+        <w:t xml:space="preserve"> data </w:t>
+      </w:r>
+      <w:proofErr w:type="spellStart"/>
+      <w:r>
+        <w:t>menggunakan</w:t>
+      </w:r>
+      <w:proofErr w:type="spellEnd"/>
+      <w:r>
+        <w:t xml:space="preserve"> </w:t>
+      </w:r>
+      <w:proofErr w:type="spellStart"/>
+      <w:r>
+        <w:t>studi</w:t>
+      </w:r>
+      <w:proofErr w:type="spellEnd"/>
+      <w:r>
+        <w:t xml:space="preserve"> </w:t>
+      </w:r>
+      <w:proofErr w:type="spellStart"/>
+      <w:r>
+        <w:t>kepustakaan</w:t>
+      </w:r>
+      <w:proofErr w:type="spellEnd"/>
+      <w:r>
+        <w:t xml:space="preserve"> </w:t>
+      </w:r>
+      <w:proofErr w:type="spellStart"/>
+      <w:r>
+        <w:t>dengan</w:t>
+      </w:r>
+      <w:proofErr w:type="spellEnd"/>
+      <w:r>
+        <w:t xml:space="preserve"> </w:t>
+      </w:r>
+      <w:proofErr w:type="spellStart"/>
+      <w:r>
+        <w:t>lebih</w:t>
+      </w:r>
+      <w:proofErr w:type="spellEnd"/>
+      <w:r>
+        <w:t xml:space="preserve"> </w:t>
+      </w:r>
+      <w:proofErr w:type="spellStart"/>
+      <w:r>
+        <w:t>merujuk</w:t>
+      </w:r>
+      <w:proofErr w:type="spellEnd"/>
+      <w:r>
+        <w:t xml:space="preserve"> </w:t>
+      </w:r>
+      <w:proofErr w:type="spellStart"/>
+      <w:r>
+        <w:t>kepada</w:t>
+      </w:r>
+      <w:proofErr w:type="spellEnd"/>
+      <w:r>
+        <w:t xml:space="preserve"> </w:t>
+      </w:r>
+      <w:proofErr w:type="spellStart"/>
+      <w:r>
+        <w:t>artikel</w:t>
+      </w:r>
+      <w:proofErr w:type="spellEnd"/>
+      <w:r>
+        <w:t xml:space="preserve"> yang </w:t>
+      </w:r>
+      <w:proofErr w:type="spellStart"/>
+      <w:r>
+        <w:t>nantinya</w:t>
+      </w:r>
+      <w:proofErr w:type="spellEnd"/>
+      <w:r>
+        <w:t xml:space="preserve"> </w:t>
+      </w:r>
+      <w:proofErr w:type="spellStart"/>
+      <w:r>
+        <w:t>akan</w:t>
+      </w:r>
+      <w:proofErr w:type="spellEnd"/>
+      <w:r>
+        <w:t xml:space="preserve"> </w:t>
+      </w:r>
+      <w:proofErr w:type="spellStart"/>
+      <w:r>
+        <w:t>dirangkum</w:t>
+      </w:r>
+      <w:proofErr w:type="spellEnd"/>
+      <w:r>
+        <w:t xml:space="preserve"> </w:t>
+      </w:r>
+      <w:proofErr w:type="spellStart"/>
+      <w:r>
+        <w:t>dari</w:t>
+      </w:r>
+      <w:proofErr w:type="spellEnd"/>
+      <w:r>
+        <w:t xml:space="preserve"> </w:t>
+      </w:r>
+      <w:proofErr w:type="spellStart"/>
+      <w:r>
+        <w:t>beberapa</w:t>
+      </w:r>
+      <w:proofErr w:type="spellEnd"/>
+      <w:r>
+        <w:t xml:space="preserve"> </w:t>
+      </w:r>
+      <w:proofErr w:type="spellStart"/>
+      <w:r>
+        <w:t>sumber</w:t>
+      </w:r>
+      <w:proofErr w:type="spellEnd"/>
+      <w:r>
+        <w:t>.</w:t>
+      </w:r>
       <w:r>
         <w:br w:type="page"/>
       </w:r>
@@ -16060,14 +17527,190 @@
     </w:p>
     <w:p>
       <w:pPr>
+        <w:pStyle w:val="Paragraf"/>
+      </w:pPr>
+      <w:bookmarkStart w:id="32" w:name="_Toc57384170"/>
+      <w:r>
+        <w:t xml:space="preserve">Bab III </w:t>
+      </w:r>
+      <w:proofErr w:type="spellStart"/>
+      <w:r>
+        <w:t>membahas</w:t>
+      </w:r>
+      <w:proofErr w:type="spellEnd"/>
+      <w:r>
+        <w:t xml:space="preserve"> </w:t>
+      </w:r>
+      <w:proofErr w:type="spellStart"/>
+      <w:r>
+        <w:t>mengenai</w:t>
+      </w:r>
+      <w:proofErr w:type="spellEnd"/>
+      <w:r>
+        <w:t xml:space="preserve"> </w:t>
+      </w:r>
+      <w:proofErr w:type="spellStart"/>
+      <w:r>
+        <w:t>tempat</w:t>
+      </w:r>
+      <w:proofErr w:type="spellEnd"/>
+      <w:r>
+        <w:t xml:space="preserve"> dan </w:t>
+      </w:r>
+      <w:proofErr w:type="spellStart"/>
+      <w:r>
+        <w:t>waktu</w:t>
+      </w:r>
+      <w:proofErr w:type="spellEnd"/>
+      <w:r>
+        <w:t xml:space="preserve"> </w:t>
+      </w:r>
+      <w:proofErr w:type="spellStart"/>
+      <w:r>
+        <w:t>penelitian</w:t>
+      </w:r>
+      <w:proofErr w:type="spellEnd"/>
+      <w:r>
+        <w:t xml:space="preserve">, </w:t>
+      </w:r>
+      <w:proofErr w:type="spellStart"/>
+      <w:r>
+        <w:t>sumber</w:t>
+      </w:r>
+      <w:proofErr w:type="spellEnd"/>
+      <w:r>
+        <w:t xml:space="preserve"> data, </w:t>
+      </w:r>
+      <w:proofErr w:type="spellStart"/>
+      <w:r>
+        <w:t>perancangan</w:t>
+      </w:r>
+      <w:proofErr w:type="spellEnd"/>
+      <w:r>
+        <w:t xml:space="preserve"> </w:t>
+      </w:r>
+      <w:proofErr w:type="spellStart"/>
+      <w:r>
+        <w:t>sistem</w:t>
+      </w:r>
+      <w:proofErr w:type="spellEnd"/>
+      <w:r>
+        <w:t xml:space="preserve"> </w:t>
+      </w:r>
+      <w:proofErr w:type="spellStart"/>
+      <w:r>
+        <w:t>pengalamatan</w:t>
+      </w:r>
+      <w:proofErr w:type="spellEnd"/>
+      <w:r>
+        <w:t xml:space="preserve"> </w:t>
+      </w:r>
+      <w:proofErr w:type="spellStart"/>
+      <w:r>
+        <w:t>jaringan</w:t>
+      </w:r>
+      <w:proofErr w:type="spellEnd"/>
+      <w:r>
+        <w:t xml:space="preserve"> </w:t>
+      </w:r>
+      <w:proofErr w:type="spellStart"/>
+      <w:r>
+        <w:t>dengan</w:t>
+      </w:r>
+      <w:proofErr w:type="spellEnd"/>
+      <w:r>
+        <w:t xml:space="preserve"> IP Addressing </w:t>
+      </w:r>
+      <w:proofErr w:type="spellStart"/>
+      <w:r>
+        <w:t>versi</w:t>
+      </w:r>
+      <w:proofErr w:type="spellEnd"/>
+      <w:r>
+        <w:t xml:space="preserve"> 4, </w:t>
+      </w:r>
+      <w:proofErr w:type="spellStart"/>
+      <w:r>
+        <w:t>pengkabelan</w:t>
+      </w:r>
+      <w:proofErr w:type="spellEnd"/>
+      <w:r>
+        <w:t xml:space="preserve">, routing, </w:t>
+      </w:r>
+      <w:proofErr w:type="spellStart"/>
+      <w:r>
+        <w:t>serta</w:t>
+      </w:r>
+      <w:proofErr w:type="spellEnd"/>
+      <w:r>
+        <w:t xml:space="preserve"> </w:t>
+      </w:r>
+      <w:proofErr w:type="spellStart"/>
+      <w:r>
+        <w:t>instalasi</w:t>
+      </w:r>
+      <w:proofErr w:type="spellEnd"/>
+      <w:r>
+        <w:t xml:space="preserve"> dan </w:t>
+      </w:r>
+      <w:proofErr w:type="spellStart"/>
+      <w:r>
+        <w:t>konfigurasi</w:t>
+      </w:r>
+      <w:proofErr w:type="spellEnd"/>
+      <w:r>
+        <w:t xml:space="preserve"> DHCP server </w:t>
+      </w:r>
+      <w:proofErr w:type="spellStart"/>
+      <w:r>
+        <w:t>serta</w:t>
+      </w:r>
+      <w:proofErr w:type="spellEnd"/>
+      <w:r>
+        <w:t xml:space="preserve"> DNS server </w:t>
+      </w:r>
+      <w:proofErr w:type="spellStart"/>
+      <w:r>
+        <w:t>berbasis</w:t>
+      </w:r>
+      <w:proofErr w:type="spellEnd"/>
+      <w:r>
+        <w:t xml:space="preserve"> Linux </w:t>
+      </w:r>
+      <w:proofErr w:type="spellStart"/>
+      <w:r>
+        <w:t>dalam</w:t>
+      </w:r>
+      <w:proofErr w:type="spellEnd"/>
+      <w:r>
+        <w:t xml:space="preserve"> </w:t>
+      </w:r>
+      <w:proofErr w:type="spellStart"/>
+      <w:r>
+        <w:t>jaringan</w:t>
+      </w:r>
+      <w:proofErr w:type="spellEnd"/>
+      <w:r>
+        <w:t xml:space="preserve"> </w:t>
+      </w:r>
+      <w:proofErr w:type="spellStart"/>
+      <w:r>
+        <w:t>komputer</w:t>
+      </w:r>
+      <w:proofErr w:type="spellEnd"/>
+      <w:r>
+        <w:t>.</w:t>
+      </w:r>
+    </w:p>
+    <w:p>
+      <w:pPr>
         <w:pStyle w:val="Heading2"/>
         <w:numPr>
           <w:ilvl w:val="0"/>
           <w:numId w:val="44"/>
         </w:numPr>
-        <w:ind w:hanging="720"/>
-      </w:pPr>
-      <w:bookmarkStart w:id="32" w:name="_Toc57384170"/>
+        <w:ind w:left="851" w:hanging="851"/>
+      </w:pPr>
       <w:r>
         <w:t xml:space="preserve">Waktu dan </w:t>
       </w:r>
@@ -16092,17 +17735,215 @@
       </w:pPr>
       <w:proofErr w:type="spellStart"/>
       <w:r>
-        <w:t>Blablabla</w:t>
-      </w:r>
-      <w:proofErr w:type="spellEnd"/>
-      <w:r>
-        <w:t xml:space="preserve"> </w:t>
-      </w:r>
-      <w:proofErr w:type="spellStart"/>
-      <w:r>
-        <w:t>blabla</w:t>
-      </w:r>
-      <w:proofErr w:type="spellEnd"/>
+        <w:t>Tempat</w:t>
+      </w:r>
+      <w:proofErr w:type="spellEnd"/>
+      <w:r>
+        <w:t xml:space="preserve"> </w:t>
+      </w:r>
+      <w:proofErr w:type="spellStart"/>
+      <w:r>
+        <w:t>dilaksanakan</w:t>
+      </w:r>
+      <w:proofErr w:type="spellEnd"/>
+      <w:r>
+        <w:t xml:space="preserve"> </w:t>
+      </w:r>
+      <w:proofErr w:type="spellStart"/>
+      <w:r>
+        <w:t>praktikum</w:t>
+      </w:r>
+      <w:proofErr w:type="spellEnd"/>
+      <w:r>
+        <w:t xml:space="preserve"> </w:t>
+      </w:r>
+      <w:proofErr w:type="spellStart"/>
+      <w:r>
+        <w:t>Jaringan</w:t>
+      </w:r>
+      <w:proofErr w:type="spellEnd"/>
+      <w:r>
+        <w:t xml:space="preserve"> </w:t>
+      </w:r>
+      <w:proofErr w:type="spellStart"/>
+      <w:r>
+        <w:t>Komputer</w:t>
+      </w:r>
+      <w:proofErr w:type="spellEnd"/>
+      <w:r>
+        <w:t xml:space="preserve"> </w:t>
+      </w:r>
+      <w:proofErr w:type="spellStart"/>
+      <w:r>
+        <w:t>adalah</w:t>
+      </w:r>
+      <w:proofErr w:type="spellEnd"/>
+      <w:r>
+        <w:t xml:space="preserve"> Gedung </w:t>
+      </w:r>
+      <w:proofErr w:type="spellStart"/>
+      <w:r>
+        <w:t>Kampus</w:t>
+      </w:r>
+      <w:proofErr w:type="spellEnd"/>
+      <w:r>
+        <w:t xml:space="preserve"> Program </w:t>
+      </w:r>
+      <w:proofErr w:type="spellStart"/>
+      <w:r>
+        <w:t>Studi</w:t>
+      </w:r>
+      <w:proofErr w:type="spellEnd"/>
+      <w:r>
+        <w:t xml:space="preserve"> </w:t>
+      </w:r>
+      <w:proofErr w:type="spellStart"/>
+      <w:r>
+        <w:t>Teknologi</w:t>
+      </w:r>
+      <w:proofErr w:type="spellEnd"/>
+      <w:r>
+        <w:t xml:space="preserve"> </w:t>
+      </w:r>
+      <w:proofErr w:type="spellStart"/>
+      <w:r>
+        <w:t>Informasi</w:t>
+      </w:r>
+      <w:proofErr w:type="spellEnd"/>
+      <w:r>
+        <w:t xml:space="preserve">, </w:t>
+      </w:r>
+      <w:proofErr w:type="spellStart"/>
+      <w:r>
+        <w:t>Fakultas</w:t>
+      </w:r>
+      <w:proofErr w:type="spellEnd"/>
+      <w:r>
+        <w:t xml:space="preserve"> Teknik, Universitas </w:t>
+      </w:r>
+      <w:proofErr w:type="spellStart"/>
+      <w:r>
+        <w:t>Udayana</w:t>
+      </w:r>
+      <w:proofErr w:type="spellEnd"/>
+      <w:r>
+        <w:t xml:space="preserve">. Waktu </w:t>
+      </w:r>
+      <w:proofErr w:type="spellStart"/>
+      <w:r>
+        <w:t>penelitian</w:t>
+      </w:r>
+      <w:proofErr w:type="spellEnd"/>
+      <w:r>
+        <w:t xml:space="preserve"> </w:t>
+      </w:r>
+      <w:proofErr w:type="spellStart"/>
+      <w:r>
+        <w:t>untuk</w:t>
+      </w:r>
+      <w:proofErr w:type="spellEnd"/>
+      <w:r>
+        <w:t xml:space="preserve"> </w:t>
+      </w:r>
+      <w:proofErr w:type="spellStart"/>
+      <w:r>
+        <w:t>menulis</w:t>
+      </w:r>
+      <w:proofErr w:type="spellEnd"/>
+      <w:r>
+        <w:t xml:space="preserve"> </w:t>
+      </w:r>
+      <w:proofErr w:type="spellStart"/>
+      <w:r>
+        <w:t>Laporan</w:t>
+      </w:r>
+      <w:proofErr w:type="spellEnd"/>
+      <w:r>
+        <w:t xml:space="preserve"> </w:t>
+      </w:r>
+      <w:proofErr w:type="spellStart"/>
+      <w:r>
+        <w:t>Praktikum</w:t>
+      </w:r>
+      <w:proofErr w:type="spellEnd"/>
+      <w:r>
+        <w:t xml:space="preserve"> </w:t>
+      </w:r>
+      <w:proofErr w:type="spellStart"/>
+      <w:r>
+        <w:t>Jaringan</w:t>
+      </w:r>
+      <w:proofErr w:type="spellEnd"/>
+      <w:r>
+        <w:t xml:space="preserve"> </w:t>
+      </w:r>
+      <w:proofErr w:type="spellStart"/>
+      <w:r>
+        <w:t>Komputer</w:t>
+      </w:r>
+      <w:proofErr w:type="spellEnd"/>
+      <w:r>
+        <w:t xml:space="preserve"> </w:t>
+      </w:r>
+      <w:proofErr w:type="spellStart"/>
+      <w:r>
+        <w:t>ini</w:t>
+      </w:r>
+      <w:proofErr w:type="spellEnd"/>
+      <w:r>
+        <w:t xml:space="preserve"> </w:t>
+      </w:r>
+      <w:proofErr w:type="spellStart"/>
+      <w:r>
+        <w:t>dilakukan</w:t>
+      </w:r>
+      <w:proofErr w:type="spellEnd"/>
+      <w:r>
+        <w:t xml:space="preserve"> </w:t>
+      </w:r>
+      <w:proofErr w:type="spellStart"/>
+      <w:r>
+        <w:t>dari</w:t>
+      </w:r>
+      <w:proofErr w:type="spellEnd"/>
+      <w:r>
+        <w:t xml:space="preserve"> </w:t>
+      </w:r>
+      <w:proofErr w:type="spellStart"/>
+      <w:r>
+        <w:t>bulan</w:t>
+      </w:r>
+      <w:proofErr w:type="spellEnd"/>
+      <w:r>
+        <w:t xml:space="preserve"> November </w:t>
+      </w:r>
+      <w:proofErr w:type="spellStart"/>
+      <w:r>
+        <w:t>hingga</w:t>
+      </w:r>
+      <w:proofErr w:type="spellEnd"/>
+      <w:r>
+        <w:t xml:space="preserve"> </w:t>
+      </w:r>
+      <w:proofErr w:type="spellStart"/>
+      <w:r>
+        <w:t>Desember</w:t>
+      </w:r>
+      <w:proofErr w:type="spellEnd"/>
+      <w:r>
+        <w:t xml:space="preserve"> 2</w:t>
+      </w:r>
+      <w:r>
+        <w:t>020</w:t>
+      </w:r>
+      <w:r>
+        <w:t>.</w:t>
+      </w:r>
+    </w:p>
+    <w:p>
+      <w:pPr>
+        <w:pStyle w:val="Paragraf"/>
+      </w:pPr>
     </w:p>
     <w:p>
       <w:pPr>
@@ -16111,7 +17952,7 @@
           <w:ilvl w:val="0"/>
           <w:numId w:val="44"/>
         </w:numPr>
-        <w:ind w:hanging="720"/>
+        <w:ind w:left="851" w:hanging="851"/>
       </w:pPr>
       <w:bookmarkStart w:id="33" w:name="_Toc57384171"/>
       <w:proofErr w:type="spellStart"/>
@@ -16127,17 +17968,217 @@
       </w:pPr>
       <w:proofErr w:type="spellStart"/>
       <w:r>
-        <w:t>Blablabla</w:t>
-      </w:r>
-      <w:proofErr w:type="spellEnd"/>
-      <w:r>
-        <w:t xml:space="preserve"> </w:t>
-      </w:r>
-      <w:proofErr w:type="spellStart"/>
-      <w:r>
-        <w:t>blabla</w:t>
-      </w:r>
-      <w:proofErr w:type="spellEnd"/>
+        <w:t>Observasi</w:t>
+      </w:r>
+      <w:proofErr w:type="spellEnd"/>
+      <w:r>
+        <w:t xml:space="preserve"> </w:t>
+      </w:r>
+      <w:proofErr w:type="spellStart"/>
+      <w:r>
+        <w:t>dilakukan</w:t>
+      </w:r>
+      <w:proofErr w:type="spellEnd"/>
+      <w:r>
+        <w:t xml:space="preserve"> </w:t>
+      </w:r>
+      <w:proofErr w:type="spellStart"/>
+      <w:r>
+        <w:t>dalam</w:t>
+      </w:r>
+      <w:proofErr w:type="spellEnd"/>
+      <w:r>
+        <w:t xml:space="preserve"> </w:t>
+      </w:r>
+      <w:proofErr w:type="spellStart"/>
+      <w:r>
+        <w:t>perancangan</w:t>
+      </w:r>
+      <w:proofErr w:type="spellEnd"/>
+      <w:r>
+        <w:t xml:space="preserve"> </w:t>
+      </w:r>
+      <w:proofErr w:type="spellStart"/>
+      <w:r>
+        <w:t>laporan</w:t>
+      </w:r>
+      <w:proofErr w:type="spellEnd"/>
+      <w:r>
+        <w:t xml:space="preserve"> </w:t>
+      </w:r>
+      <w:proofErr w:type="spellStart"/>
+      <w:r>
+        <w:t>Praktikum</w:t>
+      </w:r>
+      <w:proofErr w:type="spellEnd"/>
+      <w:r>
+        <w:t xml:space="preserve"> </w:t>
+      </w:r>
+      <w:proofErr w:type="spellStart"/>
+      <w:r>
+        <w:t>Jaringan</w:t>
+      </w:r>
+      <w:proofErr w:type="spellEnd"/>
+      <w:r>
+        <w:t xml:space="preserve"> </w:t>
+      </w:r>
+      <w:proofErr w:type="spellStart"/>
+      <w:r>
+        <w:t>Komputer</w:t>
+      </w:r>
+      <w:proofErr w:type="spellEnd"/>
+      <w:r>
+        <w:t xml:space="preserve"> </w:t>
+      </w:r>
+      <w:proofErr w:type="spellStart"/>
+      <w:r>
+        <w:t>untuk</w:t>
+      </w:r>
+      <w:proofErr w:type="spellEnd"/>
+      <w:r>
+        <w:t xml:space="preserve"> </w:t>
+      </w:r>
+      <w:proofErr w:type="spellStart"/>
+      <w:r>
+        <w:t>mengetahui</w:t>
+      </w:r>
+      <w:proofErr w:type="spellEnd"/>
+      <w:r>
+        <w:t xml:space="preserve"> </w:t>
+      </w:r>
+      <w:proofErr w:type="spellStart"/>
+      <w:r>
+        <w:t>manfaat</w:t>
+      </w:r>
+      <w:proofErr w:type="spellEnd"/>
+      <w:r>
+        <w:t xml:space="preserve"> </w:t>
+      </w:r>
+      <w:proofErr w:type="spellStart"/>
+      <w:r>
+        <w:t>dari</w:t>
+      </w:r>
+      <w:proofErr w:type="spellEnd"/>
+      <w:r>
+        <w:t xml:space="preserve"> </w:t>
+      </w:r>
+      <w:proofErr w:type="spellStart"/>
+      <w:r>
+        <w:t>Praktikum</w:t>
+      </w:r>
+      <w:proofErr w:type="spellEnd"/>
+      <w:r>
+        <w:t xml:space="preserve"> </w:t>
+      </w:r>
+      <w:proofErr w:type="spellStart"/>
+      <w:r>
+        <w:t>Jaringan</w:t>
+      </w:r>
+      <w:proofErr w:type="spellEnd"/>
+      <w:r>
+        <w:t xml:space="preserve"> </w:t>
+      </w:r>
+      <w:proofErr w:type="spellStart"/>
+      <w:r>
+        <w:t>Komputer</w:t>
+      </w:r>
+      <w:proofErr w:type="spellEnd"/>
+      <w:r>
+        <w:t xml:space="preserve">. </w:t>
+      </w:r>
+      <w:proofErr w:type="spellStart"/>
+      <w:r>
+        <w:t>Observasi</w:t>
+      </w:r>
+      <w:proofErr w:type="spellEnd"/>
+      <w:r>
+        <w:t xml:space="preserve"> </w:t>
+      </w:r>
+      <w:proofErr w:type="spellStart"/>
+      <w:r>
+        <w:t>mencangkup</w:t>
+      </w:r>
+      <w:proofErr w:type="spellEnd"/>
+      <w:r>
+        <w:t xml:space="preserve"> </w:t>
+      </w:r>
+      <w:proofErr w:type="spellStart"/>
+      <w:r>
+        <w:t>pengalamatan</w:t>
+      </w:r>
+      <w:proofErr w:type="spellEnd"/>
+      <w:r>
+        <w:t xml:space="preserve"> </w:t>
+      </w:r>
+      <w:proofErr w:type="spellStart"/>
+      <w:r>
+        <w:t>jaringan</w:t>
+      </w:r>
+      <w:proofErr w:type="spellEnd"/>
+      <w:r>
+        <w:t xml:space="preserve">, </w:t>
+      </w:r>
+      <w:proofErr w:type="spellStart"/>
+      <w:r>
+        <w:t>pengkabelan</w:t>
+      </w:r>
+      <w:proofErr w:type="spellEnd"/>
+      <w:r>
+        <w:t xml:space="preserve">, proses routing </w:t>
+      </w:r>
+      <w:proofErr w:type="spellStart"/>
+      <w:r>
+        <w:t>serta</w:t>
+      </w:r>
+      <w:proofErr w:type="spellEnd"/>
+      <w:r>
+        <w:t xml:space="preserve"> </w:t>
+      </w:r>
+      <w:proofErr w:type="spellStart"/>
+      <w:r>
+        <w:t>melakukan</w:t>
+      </w:r>
+      <w:proofErr w:type="spellEnd"/>
+      <w:r>
+        <w:t xml:space="preserve"> </w:t>
+      </w:r>
+      <w:proofErr w:type="spellStart"/>
+      <w:r>
+        <w:t>instalasi</w:t>
+      </w:r>
+      <w:proofErr w:type="spellEnd"/>
+      <w:r>
+        <w:t xml:space="preserve"> distro CentOS Linux yang </w:t>
+      </w:r>
+      <w:proofErr w:type="spellStart"/>
+      <w:r>
+        <w:t>digunakan</w:t>
+      </w:r>
+      <w:proofErr w:type="spellEnd"/>
+      <w:r>
+        <w:t xml:space="preserve"> </w:t>
+      </w:r>
+      <w:proofErr w:type="spellStart"/>
+      <w:r>
+        <w:t>untuk</w:t>
+      </w:r>
+      <w:proofErr w:type="spellEnd"/>
+      <w:r>
+        <w:t xml:space="preserve"> </w:t>
+      </w:r>
+      <w:proofErr w:type="spellStart"/>
+      <w:r>
+        <w:t>melakukan</w:t>
+      </w:r>
+      <w:proofErr w:type="spellEnd"/>
+      <w:r>
+        <w:t xml:space="preserve"> routing DHCP Server dan DNS Server.</w:t>
+      </w:r>
+    </w:p>
+    <w:p>
+      <w:pPr>
+        <w:pStyle w:val="Paragraf"/>
+      </w:pPr>
     </w:p>
     <w:p>
       <w:pPr>
@@ -16146,7 +18187,7 @@
           <w:ilvl w:val="0"/>
           <w:numId w:val="44"/>
         </w:numPr>
-        <w:ind w:hanging="720"/>
+        <w:ind w:left="851" w:hanging="851"/>
       </w:pPr>
       <w:bookmarkStart w:id="34" w:name="_Toc57384172"/>
       <w:proofErr w:type="spellStart"/>
@@ -16165,17 +18206,444 @@
       </w:pPr>
       <w:proofErr w:type="spellStart"/>
       <w:r>
-        <w:t>Blablabla</w:t>
-      </w:r>
-      <w:proofErr w:type="spellEnd"/>
-      <w:r>
-        <w:t xml:space="preserve"> </w:t>
-      </w:r>
-      <w:proofErr w:type="spellStart"/>
-      <w:r>
-        <w:t>blabla</w:t>
-      </w:r>
-      <w:proofErr w:type="spellEnd"/>
+        <w:t>Analisis</w:t>
+      </w:r>
+      <w:proofErr w:type="spellEnd"/>
+      <w:r>
+        <w:t xml:space="preserve"> data </w:t>
+      </w:r>
+      <w:proofErr w:type="spellStart"/>
+      <w:r>
+        <w:t>adalah</w:t>
+      </w:r>
+      <w:proofErr w:type="spellEnd"/>
+      <w:r>
+        <w:t xml:space="preserve"> </w:t>
+      </w:r>
+      <w:proofErr w:type="spellStart"/>
+      <w:r>
+        <w:t>suatu</w:t>
+      </w:r>
+      <w:proofErr w:type="spellEnd"/>
+      <w:r>
+        <w:t xml:space="preserve"> proses </w:t>
+      </w:r>
+      <w:proofErr w:type="spellStart"/>
+      <w:r>
+        <w:t>atau</w:t>
+      </w:r>
+      <w:proofErr w:type="spellEnd"/>
+      <w:r>
+        <w:t xml:space="preserve"> </w:t>
+      </w:r>
+      <w:proofErr w:type="spellStart"/>
+      <w:r>
+        <w:t>upaya</w:t>
+      </w:r>
+      <w:proofErr w:type="spellEnd"/>
+      <w:r>
+        <w:t xml:space="preserve"> </w:t>
+      </w:r>
+      <w:proofErr w:type="spellStart"/>
+      <w:r>
+        <w:t>pengolahan</w:t>
+      </w:r>
+      <w:proofErr w:type="spellEnd"/>
+      <w:r>
+        <w:t xml:space="preserve"> data </w:t>
+      </w:r>
+      <w:proofErr w:type="spellStart"/>
+      <w:r>
+        <w:t>menjadi</w:t>
+      </w:r>
+      <w:proofErr w:type="spellEnd"/>
+      <w:r>
+        <w:t xml:space="preserve"> </w:t>
+      </w:r>
+      <w:proofErr w:type="spellStart"/>
+      <w:r>
+        <w:t>sebuah</w:t>
+      </w:r>
+      <w:proofErr w:type="spellEnd"/>
+      <w:r>
+        <w:t xml:space="preserve"> </w:t>
+      </w:r>
+      <w:proofErr w:type="spellStart"/>
+      <w:r>
+        <w:t>informasi</w:t>
+      </w:r>
+      <w:proofErr w:type="spellEnd"/>
+      <w:r>
+        <w:t xml:space="preserve"> </w:t>
+      </w:r>
+      <w:proofErr w:type="spellStart"/>
+      <w:r>
+        <w:t>baru</w:t>
+      </w:r>
+      <w:proofErr w:type="spellEnd"/>
+      <w:r>
+        <w:t xml:space="preserve"> agar </w:t>
+      </w:r>
+      <w:proofErr w:type="spellStart"/>
+      <w:r>
+        <w:t>karakteristik</w:t>
+      </w:r>
+      <w:proofErr w:type="spellEnd"/>
+      <w:r>
+        <w:t xml:space="preserve"> data </w:t>
+      </w:r>
+      <w:proofErr w:type="spellStart"/>
+      <w:r>
+        <w:t>tersebut</w:t>
+      </w:r>
+      <w:proofErr w:type="spellEnd"/>
+      <w:r>
+        <w:t xml:space="preserve"> </w:t>
+      </w:r>
+      <w:proofErr w:type="spellStart"/>
+      <w:r>
+        <w:t>menjadi</w:t>
+      </w:r>
+      <w:proofErr w:type="spellEnd"/>
+      <w:r>
+        <w:t xml:space="preserve"> </w:t>
+      </w:r>
+      <w:proofErr w:type="spellStart"/>
+      <w:r>
+        <w:t>lebih</w:t>
+      </w:r>
+      <w:proofErr w:type="spellEnd"/>
+      <w:r>
+        <w:t xml:space="preserve"> </w:t>
+      </w:r>
+      <w:proofErr w:type="spellStart"/>
+      <w:r>
+        <w:t>mudah</w:t>
+      </w:r>
+      <w:proofErr w:type="spellEnd"/>
+      <w:r>
+        <w:t xml:space="preserve"> </w:t>
+      </w:r>
+      <w:proofErr w:type="spellStart"/>
+      <w:r>
+        <w:t>dimengerti</w:t>
+      </w:r>
+      <w:proofErr w:type="spellEnd"/>
+      <w:r>
+        <w:t xml:space="preserve"> dan</w:t>
+      </w:r>
+      <w:r>
+        <w:t xml:space="preserve"> </w:t>
+      </w:r>
+      <w:proofErr w:type="spellStart"/>
+      <w:r>
+        <w:t>berguna</w:t>
+      </w:r>
+      <w:proofErr w:type="spellEnd"/>
+      <w:r>
+        <w:t xml:space="preserve"> </w:t>
+      </w:r>
+      <w:proofErr w:type="spellStart"/>
+      <w:r>
+        <w:t>untuk</w:t>
+      </w:r>
+      <w:proofErr w:type="spellEnd"/>
+      <w:r>
+        <w:t xml:space="preserve"> </w:t>
+      </w:r>
+      <w:proofErr w:type="spellStart"/>
+      <w:r>
+        <w:t>solusi</w:t>
+      </w:r>
+      <w:proofErr w:type="spellEnd"/>
+      <w:r>
+        <w:t xml:space="preserve"> </w:t>
+      </w:r>
+      <w:proofErr w:type="spellStart"/>
+      <w:r>
+        <w:t>suatu</w:t>
+      </w:r>
+      <w:proofErr w:type="spellEnd"/>
+      <w:r>
+        <w:t xml:space="preserve"> </w:t>
+      </w:r>
+      <w:proofErr w:type="spellStart"/>
+      <w:r>
+        <w:t>permasalahan</w:t>
+      </w:r>
+      <w:proofErr w:type="spellEnd"/>
+      <w:r>
+        <w:t xml:space="preserve">. Dimana pada </w:t>
+      </w:r>
+      <w:proofErr w:type="spellStart"/>
+      <w:r>
+        <w:t>laporan</w:t>
+      </w:r>
+      <w:proofErr w:type="spellEnd"/>
+      <w:r>
+        <w:t xml:space="preserve"> </w:t>
+      </w:r>
+      <w:proofErr w:type="spellStart"/>
+      <w:r>
+        <w:t>praktikum</w:t>
+      </w:r>
+      <w:proofErr w:type="spellEnd"/>
+      <w:r>
+        <w:t xml:space="preserve"> </w:t>
+      </w:r>
+      <w:proofErr w:type="spellStart"/>
+      <w:r>
+        <w:t>jaringan</w:t>
+      </w:r>
+      <w:proofErr w:type="spellEnd"/>
+      <w:r>
+        <w:t xml:space="preserve"> </w:t>
+      </w:r>
+      <w:proofErr w:type="spellStart"/>
+      <w:r>
+        <w:t>komputer</w:t>
+      </w:r>
+      <w:proofErr w:type="spellEnd"/>
+      <w:r>
+        <w:t xml:space="preserve"> </w:t>
+      </w:r>
+      <w:proofErr w:type="spellStart"/>
+      <w:r>
+        <w:t>ini</w:t>
+      </w:r>
+      <w:proofErr w:type="spellEnd"/>
+      <w:r>
+        <w:t xml:space="preserve"> </w:t>
+      </w:r>
+      <w:proofErr w:type="spellStart"/>
+      <w:r>
+        <w:t>menggunakan</w:t>
+      </w:r>
+      <w:proofErr w:type="spellEnd"/>
+      <w:r>
+        <w:t xml:space="preserve"> </w:t>
+      </w:r>
+      <w:proofErr w:type="spellStart"/>
+      <w:r>
+        <w:t>analisis</w:t>
+      </w:r>
+      <w:proofErr w:type="spellEnd"/>
+      <w:r>
+        <w:t xml:space="preserve"> data </w:t>
+      </w:r>
+      <w:proofErr w:type="spellStart"/>
+      <w:r>
+        <w:t>yaitu</w:t>
+      </w:r>
+      <w:proofErr w:type="spellEnd"/>
+      <w:r>
+        <w:t xml:space="preserve"> </w:t>
+      </w:r>
+      <w:proofErr w:type="spellStart"/>
+      <w:r>
+        <w:t>analisis</w:t>
+      </w:r>
+      <w:proofErr w:type="spellEnd"/>
+      <w:r>
+        <w:t xml:space="preserve"> data </w:t>
+      </w:r>
+      <w:proofErr w:type="spellStart"/>
+      <w:r>
+        <w:t>kuantitatif</w:t>
+      </w:r>
+      <w:proofErr w:type="spellEnd"/>
+      <w:r>
+        <w:t xml:space="preserve"> </w:t>
+      </w:r>
+      <w:proofErr w:type="spellStart"/>
+      <w:r>
+        <w:t>yaitu</w:t>
+      </w:r>
+      <w:proofErr w:type="spellEnd"/>
+      <w:r>
+        <w:t xml:space="preserve"> data yang </w:t>
+      </w:r>
+      <w:proofErr w:type="spellStart"/>
+      <w:r>
+        <w:t>berupa</w:t>
+      </w:r>
+      <w:proofErr w:type="spellEnd"/>
+      <w:r>
+        <w:t xml:space="preserve"> </w:t>
+      </w:r>
+      <w:proofErr w:type="spellStart"/>
+      <w:r>
+        <w:t>angka</w:t>
+      </w:r>
+      <w:proofErr w:type="spellEnd"/>
+      <w:r>
+        <w:t xml:space="preserve"> </w:t>
+      </w:r>
+      <w:proofErr w:type="spellStart"/>
+      <w:r>
+        <w:t>atau</w:t>
+      </w:r>
+      <w:proofErr w:type="spellEnd"/>
+      <w:r>
+        <w:t xml:space="preserve"> </w:t>
+      </w:r>
+      <w:proofErr w:type="spellStart"/>
+      <w:r>
+        <w:t>bisa</w:t>
+      </w:r>
+      <w:proofErr w:type="spellEnd"/>
+      <w:r>
+        <w:t xml:space="preserve"> </w:t>
+      </w:r>
+      <w:proofErr w:type="spellStart"/>
+      <w:r>
+        <w:t>diangkakan</w:t>
+      </w:r>
+      <w:proofErr w:type="spellEnd"/>
+      <w:r>
+        <w:t xml:space="preserve">. Dimana </w:t>
+      </w:r>
+      <w:proofErr w:type="spellStart"/>
+      <w:r>
+        <w:t>akan</w:t>
+      </w:r>
+      <w:proofErr w:type="spellEnd"/>
+      <w:r>
+        <w:t xml:space="preserve"> </w:t>
+      </w:r>
+      <w:proofErr w:type="spellStart"/>
+      <w:r>
+        <w:t>menganalisis</w:t>
+      </w:r>
+      <w:proofErr w:type="spellEnd"/>
+      <w:r>
+        <w:t xml:space="preserve"> </w:t>
+      </w:r>
+      <w:proofErr w:type="spellStart"/>
+      <w:r>
+        <w:t>cara</w:t>
+      </w:r>
+      <w:proofErr w:type="spellEnd"/>
+      <w:r>
+        <w:t xml:space="preserve"> </w:t>
+      </w:r>
+      <w:proofErr w:type="spellStart"/>
+      <w:r>
+        <w:t>kerja</w:t>
+      </w:r>
+      <w:proofErr w:type="spellEnd"/>
+      <w:r>
+        <w:t xml:space="preserve"> </w:t>
+      </w:r>
+      <w:proofErr w:type="spellStart"/>
+      <w:r>
+        <w:t>pengalamatan</w:t>
+      </w:r>
+      <w:proofErr w:type="spellEnd"/>
+      <w:r>
+        <w:t xml:space="preserve"> </w:t>
+      </w:r>
+      <w:proofErr w:type="spellStart"/>
+      <w:r>
+        <w:t>suatu</w:t>
+      </w:r>
+      <w:proofErr w:type="spellEnd"/>
+      <w:r>
+        <w:t xml:space="preserve"> </w:t>
+      </w:r>
+      <w:proofErr w:type="spellStart"/>
+      <w:r>
+        <w:t>jaringan</w:t>
+      </w:r>
+      <w:proofErr w:type="spellEnd"/>
+      <w:r>
+        <w:t xml:space="preserve">, </w:t>
+      </w:r>
+      <w:proofErr w:type="spellStart"/>
+      <w:r>
+        <w:t>menganilisis</w:t>
+      </w:r>
+      <w:proofErr w:type="spellEnd"/>
+      <w:r>
+        <w:t xml:space="preserve"> </w:t>
+      </w:r>
+      <w:proofErr w:type="spellStart"/>
+      <w:r>
+        <w:t>cara</w:t>
+      </w:r>
+      <w:proofErr w:type="spellEnd"/>
+      <w:r>
+        <w:t xml:space="preserve"> </w:t>
+      </w:r>
+      <w:proofErr w:type="spellStart"/>
+      <w:r>
+        <w:t>kerja</w:t>
+      </w:r>
+      <w:proofErr w:type="spellEnd"/>
+      <w:r>
+        <w:t xml:space="preserve"> </w:t>
+      </w:r>
+      <w:proofErr w:type="spellStart"/>
+      <w:r>
+        <w:t>pengkabelan</w:t>
+      </w:r>
+      <w:proofErr w:type="spellEnd"/>
+      <w:r>
+        <w:t xml:space="preserve">, </w:t>
+      </w:r>
+      <w:proofErr w:type="spellStart"/>
+      <w:r>
+        <w:t>menganalisis</w:t>
+      </w:r>
+      <w:proofErr w:type="spellEnd"/>
+      <w:r>
+        <w:t xml:space="preserve"> </w:t>
+      </w:r>
+      <w:proofErr w:type="spellStart"/>
+      <w:r>
+        <w:t>mengenai</w:t>
+      </w:r>
+      <w:proofErr w:type="spellEnd"/>
+      <w:r>
+        <w:t xml:space="preserve"> routing dan network address translation, </w:t>
+      </w:r>
+      <w:proofErr w:type="spellStart"/>
+      <w:r>
+        <w:t>menganalisis</w:t>
+      </w:r>
+      <w:proofErr w:type="spellEnd"/>
+      <w:r>
+        <w:t xml:space="preserve"> </w:t>
+      </w:r>
+      <w:proofErr w:type="spellStart"/>
+      <w:r>
+        <w:t>cara</w:t>
+      </w:r>
+      <w:proofErr w:type="spellEnd"/>
+      <w:r>
+        <w:t xml:space="preserve"> </w:t>
+      </w:r>
+      <w:proofErr w:type="spellStart"/>
+      <w:r>
+        <w:t>kerja</w:t>
+      </w:r>
+      <w:proofErr w:type="spellEnd"/>
+      <w:r>
+        <w:t xml:space="preserve"> DHCP, DNS </w:t>
+      </w:r>
+      <w:proofErr w:type="spellStart"/>
+      <w:r>
+        <w:t>serta</w:t>
+      </w:r>
+      <w:proofErr w:type="spellEnd"/>
+      <w:r>
+        <w:t xml:space="preserve"> Web server.</w:t>
+      </w:r>
+    </w:p>
+    <w:p>
+      <w:pPr>
+        <w:pStyle w:val="Paragraf"/>
+      </w:pPr>
     </w:p>
     <w:p>
       <w:pPr>
@@ -16184,7 +18652,7 @@
           <w:ilvl w:val="0"/>
           <w:numId w:val="44"/>
         </w:numPr>
-        <w:ind w:hanging="720"/>
+        <w:ind w:left="851" w:hanging="851"/>
       </w:pPr>
       <w:bookmarkStart w:id="35" w:name="_Toc57384173"/>
       <w:proofErr w:type="spellStart"/>
@@ -16203,17 +18671,164 @@
       </w:pPr>
       <w:proofErr w:type="spellStart"/>
       <w:r>
-        <w:t>Blablabla</w:t>
-      </w:r>
-      <w:proofErr w:type="spellEnd"/>
-      <w:r>
-        <w:t xml:space="preserve"> </w:t>
-      </w:r>
-      <w:proofErr w:type="spellStart"/>
-      <w:r>
-        <w:t>blabla</w:t>
-      </w:r>
-      <w:proofErr w:type="spellEnd"/>
+        <w:t>Sumber</w:t>
+      </w:r>
+      <w:proofErr w:type="spellEnd"/>
+      <w:r>
+        <w:t xml:space="preserve"> data </w:t>
+      </w:r>
+      <w:proofErr w:type="spellStart"/>
+      <w:r>
+        <w:t>adalah</w:t>
+      </w:r>
+      <w:proofErr w:type="spellEnd"/>
+      <w:r>
+        <w:t xml:space="preserve"> </w:t>
+      </w:r>
+      <w:proofErr w:type="spellStart"/>
+      <w:r>
+        <w:t>segala</w:t>
+      </w:r>
+      <w:proofErr w:type="spellEnd"/>
+      <w:r>
+        <w:t xml:space="preserve"> </w:t>
+      </w:r>
+      <w:proofErr w:type="spellStart"/>
+      <w:r>
+        <w:t>sesuatu</w:t>
+      </w:r>
+      <w:proofErr w:type="spellEnd"/>
+      <w:r>
+        <w:t xml:space="preserve"> yang </w:t>
+      </w:r>
+      <w:proofErr w:type="spellStart"/>
+      <w:r>
+        <w:t>dapat</w:t>
+      </w:r>
+      <w:proofErr w:type="spellEnd"/>
+      <w:r>
+        <w:t xml:space="preserve"> </w:t>
+      </w:r>
+      <w:proofErr w:type="spellStart"/>
+      <w:r>
+        <w:t>memberikan</w:t>
+      </w:r>
+      <w:proofErr w:type="spellEnd"/>
+      <w:r>
+        <w:t xml:space="preserve"> </w:t>
+      </w:r>
+      <w:proofErr w:type="spellStart"/>
+      <w:r>
+        <w:t>informasi</w:t>
+      </w:r>
+      <w:proofErr w:type="spellEnd"/>
+      <w:r>
+        <w:t xml:space="preserve"> </w:t>
+      </w:r>
+      <w:proofErr w:type="spellStart"/>
+      <w:r>
+        <w:t>mengenai</w:t>
+      </w:r>
+      <w:proofErr w:type="spellEnd"/>
+      <w:r>
+        <w:t xml:space="preserve"> data yang </w:t>
+      </w:r>
+      <w:proofErr w:type="spellStart"/>
+      <w:r>
+        <w:t>diinginkan</w:t>
+      </w:r>
+      <w:proofErr w:type="spellEnd"/>
+      <w:r>
+        <w:t xml:space="preserve">. </w:t>
+      </w:r>
+      <w:proofErr w:type="spellStart"/>
+      <w:r>
+        <w:t>Berdasarkan</w:t>
+      </w:r>
+      <w:proofErr w:type="spellEnd"/>
+      <w:r>
+        <w:t xml:space="preserve"> </w:t>
+      </w:r>
+      <w:proofErr w:type="spellStart"/>
+      <w:r>
+        <w:t>sumbernya</w:t>
+      </w:r>
+      <w:proofErr w:type="spellEnd"/>
+      <w:r>
+        <w:t xml:space="preserve">, data yang </w:t>
+      </w:r>
+      <w:proofErr w:type="spellStart"/>
+      <w:r>
+        <w:t>didapat</w:t>
+      </w:r>
+      <w:proofErr w:type="spellEnd"/>
+      <w:r>
+        <w:t xml:space="preserve"> </w:t>
+      </w:r>
+      <w:proofErr w:type="spellStart"/>
+      <w:r>
+        <w:t>penulis</w:t>
+      </w:r>
+      <w:proofErr w:type="spellEnd"/>
+      <w:r>
+        <w:t xml:space="preserve"> </w:t>
+      </w:r>
+      <w:proofErr w:type="spellStart"/>
+      <w:r>
+        <w:t>dibagi</w:t>
+      </w:r>
+      <w:proofErr w:type="spellEnd"/>
+      <w:r>
+        <w:t xml:space="preserve"> </w:t>
+      </w:r>
+      <w:proofErr w:type="spellStart"/>
+      <w:r>
+        <w:t>menjadi</w:t>
+      </w:r>
+      <w:proofErr w:type="spellEnd"/>
+      <w:r>
+        <w:t xml:space="preserve"> </w:t>
+      </w:r>
+      <w:proofErr w:type="spellStart"/>
+      <w:r>
+        <w:t>dua</w:t>
+      </w:r>
+      <w:proofErr w:type="spellEnd"/>
+      <w:r>
+        <w:t xml:space="preserve">, yang </w:t>
+      </w:r>
+      <w:proofErr w:type="spellStart"/>
+      <w:r>
+        <w:t>akan</w:t>
+      </w:r>
+      <w:proofErr w:type="spellEnd"/>
+      <w:r>
+        <w:t xml:space="preserve"> </w:t>
+      </w:r>
+      <w:proofErr w:type="spellStart"/>
+      <w:r>
+        <w:t>dijabarkan</w:t>
+      </w:r>
+      <w:proofErr w:type="spellEnd"/>
+      <w:r>
+        <w:t xml:space="preserve"> </w:t>
+      </w:r>
+      <w:proofErr w:type="spellStart"/>
+      <w:r>
+        <w:t>sebagai</w:t>
+      </w:r>
+      <w:proofErr w:type="spellEnd"/>
+      <w:r>
+        <w:t xml:space="preserve"> </w:t>
+      </w:r>
+      <w:proofErr w:type="spellStart"/>
+      <w:r>
+        <w:t>berikut</w:t>
+      </w:r>
+      <w:proofErr w:type="spellEnd"/>
+      <w:r>
+        <w:t>.</w:t>
+      </w:r>
     </w:p>
     <w:p>
       <w:pPr>
@@ -16222,7 +18837,7 @@
           <w:ilvl w:val="0"/>
           <w:numId w:val="45"/>
         </w:numPr>
-        <w:ind w:hanging="720"/>
+        <w:ind w:left="851" w:hanging="851"/>
       </w:pPr>
       <w:bookmarkStart w:id="36" w:name="_Toc57384174"/>
       <w:r>
@@ -16236,17 +18851,249 @@
       </w:pPr>
       <w:proofErr w:type="spellStart"/>
       <w:r>
-        <w:t>Blablabla</w:t>
-      </w:r>
-      <w:proofErr w:type="spellEnd"/>
-      <w:r>
-        <w:t xml:space="preserve"> </w:t>
-      </w:r>
-      <w:proofErr w:type="spellStart"/>
-      <w:r>
-        <w:t>blabla</w:t>
-      </w:r>
-      <w:proofErr w:type="spellEnd"/>
+        <w:t>Merupakan</w:t>
+      </w:r>
+      <w:proofErr w:type="spellEnd"/>
+      <w:r>
+        <w:t xml:space="preserve"> data yang </w:t>
+      </w:r>
+      <w:proofErr w:type="spellStart"/>
+      <w:r>
+        <w:t>didapatkan</w:t>
+      </w:r>
+      <w:proofErr w:type="spellEnd"/>
+      <w:r>
+        <w:t xml:space="preserve"> </w:t>
+      </w:r>
+      <w:proofErr w:type="spellStart"/>
+      <w:r>
+        <w:t>secara</w:t>
+      </w:r>
+      <w:proofErr w:type="spellEnd"/>
+      <w:r>
+        <w:t xml:space="preserve"> </w:t>
+      </w:r>
+      <w:proofErr w:type="spellStart"/>
+      <w:r>
+        <w:t>langsung</w:t>
+      </w:r>
+      <w:proofErr w:type="spellEnd"/>
+      <w:r>
+        <w:t xml:space="preserve"> oleh </w:t>
+      </w:r>
+      <w:proofErr w:type="spellStart"/>
+      <w:r>
+        <w:t>penulis</w:t>
+      </w:r>
+      <w:proofErr w:type="spellEnd"/>
+      <w:r>
+        <w:t xml:space="preserve"> yang </w:t>
+      </w:r>
+      <w:proofErr w:type="spellStart"/>
+      <w:r>
+        <w:t>belum</w:t>
+      </w:r>
+      <w:proofErr w:type="spellEnd"/>
+      <w:r>
+        <w:t xml:space="preserve"> </w:t>
+      </w:r>
+      <w:proofErr w:type="spellStart"/>
+      <w:r>
+        <w:t>pernah</w:t>
+      </w:r>
+      <w:proofErr w:type="spellEnd"/>
+      <w:r>
+        <w:t xml:space="preserve"> </w:t>
+      </w:r>
+      <w:proofErr w:type="spellStart"/>
+      <w:r>
+        <w:t>dikumpulkan</w:t>
+      </w:r>
+      <w:proofErr w:type="spellEnd"/>
+      <w:r>
+        <w:t xml:space="preserve"> </w:t>
+      </w:r>
+      <w:proofErr w:type="spellStart"/>
+      <w:r>
+        <w:t>sebelumnya</w:t>
+      </w:r>
+      <w:proofErr w:type="spellEnd"/>
+      <w:r>
+        <w:t xml:space="preserve">. Data primer </w:t>
+      </w:r>
+      <w:proofErr w:type="spellStart"/>
+      <w:r>
+        <w:t>dari</w:t>
+      </w:r>
+      <w:proofErr w:type="spellEnd"/>
+      <w:r>
+        <w:t xml:space="preserve"> </w:t>
+      </w:r>
+      <w:proofErr w:type="spellStart"/>
+      <w:r>
+        <w:t>praktikum</w:t>
+      </w:r>
+      <w:proofErr w:type="spellEnd"/>
+      <w:r>
+        <w:t xml:space="preserve"> </w:t>
+      </w:r>
+      <w:proofErr w:type="spellStart"/>
+      <w:r>
+        <w:t>Jaringan</w:t>
+      </w:r>
+      <w:proofErr w:type="spellEnd"/>
+      <w:r>
+        <w:t xml:space="preserve"> </w:t>
+      </w:r>
+      <w:proofErr w:type="spellStart"/>
+      <w:r>
+        <w:t>Komputer</w:t>
+      </w:r>
+      <w:proofErr w:type="spellEnd"/>
+      <w:r>
+        <w:t xml:space="preserve"> yang </w:t>
+      </w:r>
+      <w:proofErr w:type="spellStart"/>
+      <w:r>
+        <w:t>telah</w:t>
+      </w:r>
+      <w:proofErr w:type="spellEnd"/>
+      <w:r>
+        <w:t xml:space="preserve"> </w:t>
+      </w:r>
+      <w:proofErr w:type="spellStart"/>
+      <w:r>
+        <w:t>dilakukan</w:t>
+      </w:r>
+      <w:proofErr w:type="spellEnd"/>
+      <w:r>
+        <w:t xml:space="preserve"> </w:t>
+      </w:r>
+      <w:proofErr w:type="spellStart"/>
+      <w:r>
+        <w:t>ini</w:t>
+      </w:r>
+      <w:proofErr w:type="spellEnd"/>
+      <w:r>
+        <w:t xml:space="preserve"> </w:t>
+      </w:r>
+      <w:proofErr w:type="spellStart"/>
+      <w:r>
+        <w:t>bersumber</w:t>
+      </w:r>
+      <w:proofErr w:type="spellEnd"/>
+      <w:r>
+        <w:t xml:space="preserve"> </w:t>
+      </w:r>
+      <w:proofErr w:type="spellStart"/>
+      <w:r>
+        <w:t>dari</w:t>
+      </w:r>
+      <w:proofErr w:type="spellEnd"/>
+      <w:r>
+        <w:t xml:space="preserve"> </w:t>
+      </w:r>
+      <w:proofErr w:type="spellStart"/>
+      <w:r>
+        <w:t>hasil</w:t>
+      </w:r>
+      <w:proofErr w:type="spellEnd"/>
+      <w:r>
+        <w:t xml:space="preserve"> </w:t>
+      </w:r>
+      <w:proofErr w:type="spellStart"/>
+      <w:r>
+        <w:t>observasi</w:t>
+      </w:r>
+      <w:proofErr w:type="spellEnd"/>
+      <w:r>
+        <w:t xml:space="preserve"> dan </w:t>
+      </w:r>
+      <w:proofErr w:type="spellStart"/>
+      <w:r>
+        <w:t>diskusi</w:t>
+      </w:r>
+      <w:proofErr w:type="spellEnd"/>
+      <w:r>
+        <w:t xml:space="preserve"> yang </w:t>
+      </w:r>
+      <w:proofErr w:type="spellStart"/>
+      <w:r>
+        <w:t>telah</w:t>
+      </w:r>
+      <w:proofErr w:type="spellEnd"/>
+      <w:r>
+        <w:t xml:space="preserve"> </w:t>
+      </w:r>
+      <w:proofErr w:type="spellStart"/>
+      <w:r>
+        <w:t>dilakukan</w:t>
+      </w:r>
+      <w:proofErr w:type="spellEnd"/>
+      <w:r>
+        <w:t xml:space="preserve"> </w:t>
+      </w:r>
+      <w:proofErr w:type="spellStart"/>
+      <w:r>
+        <w:t>serta</w:t>
+      </w:r>
+      <w:proofErr w:type="spellEnd"/>
+      <w:r>
+        <w:t xml:space="preserve"> </w:t>
+      </w:r>
+      <w:proofErr w:type="spellStart"/>
+      <w:r>
+        <w:t>ilmu</w:t>
+      </w:r>
+      <w:proofErr w:type="spellEnd"/>
+      <w:r>
+        <w:t xml:space="preserve"> yang </w:t>
+      </w:r>
+      <w:proofErr w:type="spellStart"/>
+      <w:r>
+        <w:t>telah</w:t>
+      </w:r>
+      <w:proofErr w:type="spellEnd"/>
+      <w:r>
+        <w:t xml:space="preserve"> </w:t>
+      </w:r>
+      <w:proofErr w:type="spellStart"/>
+      <w:r>
+        <w:t>didapat</w:t>
+      </w:r>
+      <w:proofErr w:type="spellEnd"/>
+      <w:r>
+        <w:t xml:space="preserve"> pada semester 2 </w:t>
+      </w:r>
+      <w:proofErr w:type="spellStart"/>
+      <w:r>
+        <w:t>mengenai</w:t>
+      </w:r>
+      <w:proofErr w:type="spellEnd"/>
+      <w:r>
+        <w:t xml:space="preserve"> </w:t>
+      </w:r>
+      <w:proofErr w:type="spellStart"/>
+      <w:r>
+        <w:t>Jaringan</w:t>
+      </w:r>
+      <w:proofErr w:type="spellEnd"/>
+      <w:r>
+        <w:t xml:space="preserve"> </w:t>
+      </w:r>
+      <w:proofErr w:type="spellStart"/>
+      <w:r>
+        <w:t>Komputer</w:t>
+      </w:r>
+      <w:proofErr w:type="spellEnd"/>
+      <w:r>
+        <w:t>.</w:t>
+      </w:r>
+    </w:p>
+    <w:p>
+      <w:pPr>
+        <w:pStyle w:val="Paragraf"/>
+      </w:pPr>
     </w:p>
     <w:p>
       <w:pPr>
@@ -16255,7 +19102,7 @@
           <w:ilvl w:val="0"/>
           <w:numId w:val="45"/>
         </w:numPr>
-        <w:ind w:hanging="720"/>
+        <w:ind w:left="851" w:hanging="851"/>
       </w:pPr>
       <w:bookmarkStart w:id="37" w:name="_Toc57384175"/>
       <w:r>
@@ -16274,15 +19121,207 @@
       </w:pPr>
       <w:proofErr w:type="spellStart"/>
       <w:r>
-        <w:t>Blablabla</w:t>
-      </w:r>
-      <w:proofErr w:type="spellEnd"/>
-      <w:r>
-        <w:t xml:space="preserve"> </w:t>
-      </w:r>
-      <w:proofErr w:type="spellStart"/>
-      <w:r>
-        <w:t>blabla</w:t>
+        <w:t>Merupakan</w:t>
+      </w:r>
+      <w:proofErr w:type="spellEnd"/>
+      <w:r>
+        <w:t xml:space="preserve"> data yang </w:t>
+      </w:r>
+      <w:proofErr w:type="spellStart"/>
+      <w:r>
+        <w:t>dikumpulkan</w:t>
+      </w:r>
+      <w:proofErr w:type="spellEnd"/>
+      <w:r>
+        <w:t xml:space="preserve"> </w:t>
+      </w:r>
+      <w:proofErr w:type="spellStart"/>
+      <w:r>
+        <w:t>dari</w:t>
+      </w:r>
+      <w:proofErr w:type="spellEnd"/>
+      <w:r>
+        <w:t xml:space="preserve"> </w:t>
+      </w:r>
+      <w:proofErr w:type="spellStart"/>
+      <w:r>
+        <w:t>sumber</w:t>
+      </w:r>
+      <w:proofErr w:type="spellEnd"/>
+      <w:r>
+        <w:t xml:space="preserve"> yang </w:t>
+      </w:r>
+      <w:proofErr w:type="spellStart"/>
+      <w:r>
+        <w:t>sudah</w:t>
+      </w:r>
+      <w:proofErr w:type="spellEnd"/>
+      <w:r>
+        <w:t xml:space="preserve"> </w:t>
+      </w:r>
+      <w:proofErr w:type="spellStart"/>
+      <w:r>
+        <w:t>ada</w:t>
+      </w:r>
+      <w:proofErr w:type="spellEnd"/>
+      <w:r>
+        <w:t xml:space="preserve"> </w:t>
+      </w:r>
+      <w:proofErr w:type="spellStart"/>
+      <w:r>
+        <w:t>atau</w:t>
+      </w:r>
+      <w:proofErr w:type="spellEnd"/>
+      <w:r>
+        <w:t xml:space="preserve"> </w:t>
+      </w:r>
+      <w:proofErr w:type="spellStart"/>
+      <w:r>
+        <w:t>bukan</w:t>
+      </w:r>
+      <w:proofErr w:type="spellEnd"/>
+      <w:r>
+        <w:t xml:space="preserve"> </w:t>
+      </w:r>
+      <w:proofErr w:type="spellStart"/>
+      <w:r>
+        <w:t>langsung</w:t>
+      </w:r>
+      <w:proofErr w:type="spellEnd"/>
+      <w:r>
+        <w:t xml:space="preserve"> </w:t>
+      </w:r>
+      <w:proofErr w:type="spellStart"/>
+      <w:r>
+        <w:t>dilakukan</w:t>
+      </w:r>
+      <w:proofErr w:type="spellEnd"/>
+      <w:r>
+        <w:t xml:space="preserve"> oleh </w:t>
+      </w:r>
+      <w:proofErr w:type="spellStart"/>
+      <w:r>
+        <w:t>penulis</w:t>
+      </w:r>
+      <w:proofErr w:type="spellEnd"/>
+      <w:r>
+        <w:t xml:space="preserve">. Data </w:t>
+      </w:r>
+      <w:proofErr w:type="spellStart"/>
+      <w:r>
+        <w:t>sekunder</w:t>
+      </w:r>
+      <w:proofErr w:type="spellEnd"/>
+      <w:r>
+        <w:t xml:space="preserve"> </w:t>
+      </w:r>
+      <w:proofErr w:type="spellStart"/>
+      <w:r>
+        <w:t>dari</w:t>
+      </w:r>
+      <w:proofErr w:type="spellEnd"/>
+      <w:r>
+        <w:t xml:space="preserve"> </w:t>
+      </w:r>
+      <w:proofErr w:type="spellStart"/>
+      <w:r>
+        <w:t>praktikum</w:t>
+      </w:r>
+      <w:proofErr w:type="spellEnd"/>
+      <w:r>
+        <w:t xml:space="preserve"> </w:t>
+      </w:r>
+      <w:proofErr w:type="spellStart"/>
+      <w:r>
+        <w:t>Jaringan</w:t>
+      </w:r>
+      <w:proofErr w:type="spellEnd"/>
+      <w:r>
+        <w:t xml:space="preserve"> </w:t>
+      </w:r>
+      <w:proofErr w:type="spellStart"/>
+      <w:r>
+        <w:t>Komputer</w:t>
+      </w:r>
+      <w:proofErr w:type="spellEnd"/>
+      <w:r>
+        <w:t xml:space="preserve"> yang </w:t>
+      </w:r>
+      <w:proofErr w:type="spellStart"/>
+      <w:r>
+        <w:t>telah</w:t>
+      </w:r>
+      <w:proofErr w:type="spellEnd"/>
+      <w:r>
+        <w:t xml:space="preserve"> </w:t>
+      </w:r>
+      <w:proofErr w:type="spellStart"/>
+      <w:r>
+        <w:t>dilakukan</w:t>
+      </w:r>
+      <w:proofErr w:type="spellEnd"/>
+      <w:r>
+        <w:t xml:space="preserve"> </w:t>
+      </w:r>
+      <w:proofErr w:type="spellStart"/>
+      <w:r>
+        <w:t>ini</w:t>
+      </w:r>
+      <w:proofErr w:type="spellEnd"/>
+      <w:r>
+        <w:t xml:space="preserve"> </w:t>
+      </w:r>
+      <w:proofErr w:type="spellStart"/>
+      <w:r>
+        <w:t>bersumber</w:t>
+      </w:r>
+      <w:proofErr w:type="spellEnd"/>
+      <w:r>
+        <w:t xml:space="preserve"> </w:t>
+      </w:r>
+      <w:proofErr w:type="spellStart"/>
+      <w:r>
+        <w:t>dari</w:t>
+      </w:r>
+      <w:proofErr w:type="spellEnd"/>
+      <w:r>
+        <w:t xml:space="preserve"> </w:t>
+      </w:r>
+      <w:proofErr w:type="spellStart"/>
+      <w:r>
+        <w:t>referensi</w:t>
+      </w:r>
+      <w:proofErr w:type="spellEnd"/>
+      <w:r>
+        <w:t xml:space="preserve"> di internet </w:t>
+      </w:r>
+      <w:proofErr w:type="spellStart"/>
+      <w:r>
+        <w:t>berupa</w:t>
+      </w:r>
+      <w:proofErr w:type="spellEnd"/>
+      <w:r>
+        <w:t xml:space="preserve"> </w:t>
+      </w:r>
+      <w:proofErr w:type="spellStart"/>
+      <w:r>
+        <w:t>artikel</w:t>
+      </w:r>
+      <w:proofErr w:type="spellEnd"/>
+      <w:r>
+        <w:t xml:space="preserve">, </w:t>
+      </w:r>
+      <w:proofErr w:type="spellStart"/>
+      <w:r>
+        <w:t>jurnal</w:t>
+      </w:r>
+      <w:proofErr w:type="spellEnd"/>
+      <w:r>
+        <w:t xml:space="preserve">, e-book dan </w:t>
+      </w:r>
+      <w:proofErr w:type="spellStart"/>
+      <w:r>
+        <w:t>lainnya</w:t>
       </w:r>
       <w:proofErr w:type="spellEnd"/>
       <w:r>
@@ -18259,6 +21298,95 @@
     </w:lvl>
   </w:abstractNum>
   <w:abstractNum w:abstractNumId="5" w15:restartNumberingAfterBreak="0">
+    <w:nsid w:val="0C3155D6"/>
+    <w:multiLevelType w:val="hybridMultilevel"/>
+    <w:tmpl w:val="644890B0"/>
+    <w:lvl w:ilvl="0" w:tplc="38090019">
+      <w:start w:val="1"/>
+      <w:numFmt w:val="lowerLetter"/>
+      <w:lvlText w:val="%1."/>
+      <w:lvlJc w:val="left"/>
+      <w:pPr>
+        <w:ind w:left="720" w:hanging="360"/>
+      </w:pPr>
+      <w:rPr>
+        <w:rFonts w:hint="default"/>
+      </w:rPr>
+    </w:lvl>
+    <w:lvl w:ilvl="1" w:tplc="38090019" w:tentative="1">
+      <w:start w:val="1"/>
+      <w:numFmt w:val="lowerLetter"/>
+      <w:lvlText w:val="%2."/>
+      <w:lvlJc w:val="left"/>
+      <w:pPr>
+        <w:ind w:left="1440" w:hanging="360"/>
+      </w:pPr>
+    </w:lvl>
+    <w:lvl w:ilvl="2" w:tplc="3809001B" w:tentative="1">
+      <w:start w:val="1"/>
+      <w:numFmt w:val="lowerRoman"/>
+      <w:lvlText w:val="%3."/>
+      <w:lvlJc w:val="right"/>
+      <w:pPr>
+        <w:ind w:left="2160" w:hanging="180"/>
+      </w:pPr>
+    </w:lvl>
+    <w:lvl w:ilvl="3" w:tplc="3809000F" w:tentative="1">
+      <w:start w:val="1"/>
+      <w:numFmt w:val="decimal"/>
+      <w:lvlText w:val="%4."/>
+      <w:lvlJc w:val="left"/>
+      <w:pPr>
+        <w:ind w:left="2880" w:hanging="360"/>
+      </w:pPr>
+    </w:lvl>
+    <w:lvl w:ilvl="4" w:tplc="38090019" w:tentative="1">
+      <w:start w:val="1"/>
+      <w:numFmt w:val="lowerLetter"/>
+      <w:lvlText w:val="%5."/>
+      <w:lvlJc w:val="left"/>
+      <w:pPr>
+        <w:ind w:left="3600" w:hanging="360"/>
+      </w:pPr>
+    </w:lvl>
+    <w:lvl w:ilvl="5" w:tplc="3809001B" w:tentative="1">
+      <w:start w:val="1"/>
+      <w:numFmt w:val="lowerRoman"/>
+      <w:lvlText w:val="%6."/>
+      <w:lvlJc w:val="right"/>
+      <w:pPr>
+        <w:ind w:left="4320" w:hanging="180"/>
+      </w:pPr>
+    </w:lvl>
+    <w:lvl w:ilvl="6" w:tplc="3809000F" w:tentative="1">
+      <w:start w:val="1"/>
+      <w:numFmt w:val="decimal"/>
+      <w:lvlText w:val="%7."/>
+      <w:lvlJc w:val="left"/>
+      <w:pPr>
+        <w:ind w:left="5040" w:hanging="360"/>
+      </w:pPr>
+    </w:lvl>
+    <w:lvl w:ilvl="7" w:tplc="38090019" w:tentative="1">
+      <w:start w:val="1"/>
+      <w:numFmt w:val="lowerLetter"/>
+      <w:lvlText w:val="%8."/>
+      <w:lvlJc w:val="left"/>
+      <w:pPr>
+        <w:ind w:left="5760" w:hanging="360"/>
+      </w:pPr>
+    </w:lvl>
+    <w:lvl w:ilvl="8" w:tplc="3809001B" w:tentative="1">
+      <w:start w:val="1"/>
+      <w:numFmt w:val="lowerRoman"/>
+      <w:lvlText w:val="%9."/>
+      <w:lvlJc w:val="right"/>
+      <w:pPr>
+        <w:ind w:left="6480" w:hanging="180"/>
+      </w:pPr>
+    </w:lvl>
+  </w:abstractNum>
+  <w:abstractNum w:abstractNumId="6" w15:restartNumberingAfterBreak="0">
     <w:nsid w:val="0D233C9D"/>
     <w:multiLevelType w:val="hybridMultilevel"/>
     <w:tmpl w:val="000C39EC"/>
@@ -18347,7 +21475,7 @@
       </w:pPr>
     </w:lvl>
   </w:abstractNum>
-  <w:abstractNum w:abstractNumId="6" w15:restartNumberingAfterBreak="0">
+  <w:abstractNum w:abstractNumId="7" w15:restartNumberingAfterBreak="0">
     <w:nsid w:val="110F0DDD"/>
     <w:multiLevelType w:val="hybridMultilevel"/>
     <w:tmpl w:val="EE04CC48"/>
@@ -18436,7 +21564,7 @@
       </w:pPr>
     </w:lvl>
   </w:abstractNum>
-  <w:abstractNum w:abstractNumId="7" w15:restartNumberingAfterBreak="0">
+  <w:abstractNum w:abstractNumId="8" w15:restartNumberingAfterBreak="0">
     <w:nsid w:val="13512D65"/>
     <w:multiLevelType w:val="hybridMultilevel"/>
     <w:tmpl w:val="72267D4A"/>
@@ -18522,7 +21650,7 @@
       </w:pPr>
     </w:lvl>
   </w:abstractNum>
-  <w:abstractNum w:abstractNumId="8" w15:restartNumberingAfterBreak="0">
+  <w:abstractNum w:abstractNumId="9" w15:restartNumberingAfterBreak="0">
     <w:nsid w:val="13887D2C"/>
     <w:multiLevelType w:val="hybridMultilevel"/>
     <w:tmpl w:val="0DD650DE"/>
@@ -18611,7 +21739,7 @@
       </w:pPr>
     </w:lvl>
   </w:abstractNum>
-  <w:abstractNum w:abstractNumId="9" w15:restartNumberingAfterBreak="0">
+  <w:abstractNum w:abstractNumId="10" w15:restartNumberingAfterBreak="0">
     <w:nsid w:val="1BE13854"/>
     <w:multiLevelType w:val="hybridMultilevel"/>
     <w:tmpl w:val="65F03524"/>
@@ -18700,7 +21828,7 @@
       </w:pPr>
     </w:lvl>
   </w:abstractNum>
-  <w:abstractNum w:abstractNumId="10" w15:restartNumberingAfterBreak="0">
+  <w:abstractNum w:abstractNumId="11" w15:restartNumberingAfterBreak="0">
     <w:nsid w:val="1C3B45C5"/>
     <w:multiLevelType w:val="multilevel"/>
     <w:tmpl w:val="A72262F8"/>
@@ -18813,7 +21941,7 @@
       </w:rPr>
     </w:lvl>
   </w:abstractNum>
-  <w:abstractNum w:abstractNumId="11" w15:restartNumberingAfterBreak="0">
+  <w:abstractNum w:abstractNumId="12" w15:restartNumberingAfterBreak="0">
     <w:nsid w:val="1C8B291A"/>
     <w:multiLevelType w:val="hybridMultilevel"/>
     <w:tmpl w:val="1A628782"/>
@@ -18902,7 +22030,7 @@
       </w:pPr>
     </w:lvl>
   </w:abstractNum>
-  <w:abstractNum w:abstractNumId="12" w15:restartNumberingAfterBreak="0">
+  <w:abstractNum w:abstractNumId="13" w15:restartNumberingAfterBreak="0">
     <w:nsid w:val="212B1C55"/>
     <w:multiLevelType w:val="hybridMultilevel"/>
     <w:tmpl w:val="1AFC9050"/>
@@ -18991,7 +22119,7 @@
       </w:pPr>
     </w:lvl>
   </w:abstractNum>
-  <w:abstractNum w:abstractNumId="13" w15:restartNumberingAfterBreak="0">
+  <w:abstractNum w:abstractNumId="14" w15:restartNumberingAfterBreak="0">
     <w:nsid w:val="2A2C166D"/>
     <w:multiLevelType w:val="hybridMultilevel"/>
     <w:tmpl w:val="48507C56"/>
@@ -19080,7 +22208,7 @@
       </w:pPr>
     </w:lvl>
   </w:abstractNum>
-  <w:abstractNum w:abstractNumId="14" w15:restartNumberingAfterBreak="0">
+  <w:abstractNum w:abstractNumId="15" w15:restartNumberingAfterBreak="0">
     <w:nsid w:val="2D1C58C9"/>
     <w:multiLevelType w:val="hybridMultilevel"/>
     <w:tmpl w:val="7E96D030"/>
@@ -19169,7 +22297,7 @@
       </w:pPr>
     </w:lvl>
   </w:abstractNum>
-  <w:abstractNum w:abstractNumId="15" w15:restartNumberingAfterBreak="0">
+  <w:abstractNum w:abstractNumId="16" w15:restartNumberingAfterBreak="0">
     <w:nsid w:val="2E774298"/>
     <w:multiLevelType w:val="hybridMultilevel"/>
     <w:tmpl w:val="352E9EBE"/>
@@ -19258,7 +22386,7 @@
       </w:pPr>
     </w:lvl>
   </w:abstractNum>
-  <w:abstractNum w:abstractNumId="16" w15:restartNumberingAfterBreak="0">
+  <w:abstractNum w:abstractNumId="17" w15:restartNumberingAfterBreak="0">
     <w:nsid w:val="2EA229E2"/>
     <w:multiLevelType w:val="hybridMultilevel"/>
     <w:tmpl w:val="4CC8E5E2"/>
@@ -19349,7 +22477,7 @@
       </w:pPr>
     </w:lvl>
   </w:abstractNum>
-  <w:abstractNum w:abstractNumId="17" w15:restartNumberingAfterBreak="0">
+  <w:abstractNum w:abstractNumId="18" w15:restartNumberingAfterBreak="0">
     <w:nsid w:val="3C401B4F"/>
     <w:multiLevelType w:val="hybridMultilevel"/>
     <w:tmpl w:val="D1100BDA"/>
@@ -19438,7 +22566,7 @@
       </w:pPr>
     </w:lvl>
   </w:abstractNum>
-  <w:abstractNum w:abstractNumId="18" w15:restartNumberingAfterBreak="0">
+  <w:abstractNum w:abstractNumId="19" w15:restartNumberingAfterBreak="0">
     <w:nsid w:val="3C887040"/>
     <w:multiLevelType w:val="hybridMultilevel"/>
     <w:tmpl w:val="44DAD2F2"/>
@@ -19527,7 +22655,7 @@
       </w:pPr>
     </w:lvl>
   </w:abstractNum>
-  <w:abstractNum w:abstractNumId="19" w15:restartNumberingAfterBreak="0">
+  <w:abstractNum w:abstractNumId="20" w15:restartNumberingAfterBreak="0">
     <w:nsid w:val="414F2C63"/>
     <w:multiLevelType w:val="hybridMultilevel"/>
     <w:tmpl w:val="371C77CC"/>
@@ -19616,7 +22744,7 @@
       </w:pPr>
     </w:lvl>
   </w:abstractNum>
-  <w:abstractNum w:abstractNumId="20" w15:restartNumberingAfterBreak="0">
+  <w:abstractNum w:abstractNumId="21" w15:restartNumberingAfterBreak="0">
     <w:nsid w:val="41855031"/>
     <w:multiLevelType w:val="hybridMultilevel"/>
     <w:tmpl w:val="8240336E"/>
@@ -19708,7 +22836,7 @@
       </w:pPr>
     </w:lvl>
   </w:abstractNum>
-  <w:abstractNum w:abstractNumId="21" w15:restartNumberingAfterBreak="0">
+  <w:abstractNum w:abstractNumId="22" w15:restartNumberingAfterBreak="0">
     <w:nsid w:val="42341593"/>
     <w:multiLevelType w:val="hybridMultilevel"/>
     <w:tmpl w:val="ADBA5CBC"/>
@@ -19800,7 +22928,7 @@
       </w:pPr>
     </w:lvl>
   </w:abstractNum>
-  <w:abstractNum w:abstractNumId="22" w15:restartNumberingAfterBreak="0">
+  <w:abstractNum w:abstractNumId="23" w15:restartNumberingAfterBreak="0">
     <w:nsid w:val="43E14462"/>
     <w:multiLevelType w:val="hybridMultilevel"/>
     <w:tmpl w:val="27B0EDC8"/>
@@ -19886,7 +23014,7 @@
       </w:pPr>
     </w:lvl>
   </w:abstractNum>
-  <w:abstractNum w:abstractNumId="23" w15:restartNumberingAfterBreak="0">
+  <w:abstractNum w:abstractNumId="24" w15:restartNumberingAfterBreak="0">
     <w:nsid w:val="4405335A"/>
     <w:multiLevelType w:val="hybridMultilevel"/>
     <w:tmpl w:val="79BA37AC"/>
@@ -19975,7 +23103,7 @@
       </w:pPr>
     </w:lvl>
   </w:abstractNum>
-  <w:abstractNum w:abstractNumId="24" w15:restartNumberingAfterBreak="0">
+  <w:abstractNum w:abstractNumId="25" w15:restartNumberingAfterBreak="0">
     <w:nsid w:val="44A07A9A"/>
     <w:multiLevelType w:val="hybridMultilevel"/>
     <w:tmpl w:val="7506C420"/>
@@ -20064,7 +23192,7 @@
       </w:pPr>
     </w:lvl>
   </w:abstractNum>
-  <w:abstractNum w:abstractNumId="25" w15:restartNumberingAfterBreak="0">
+  <w:abstractNum w:abstractNumId="26" w15:restartNumberingAfterBreak="0">
     <w:nsid w:val="46835D33"/>
     <w:multiLevelType w:val="multilevel"/>
     <w:tmpl w:val="A1F24312"/>
@@ -20186,7 +23314,7 @@
       </w:rPr>
     </w:lvl>
   </w:abstractNum>
-  <w:abstractNum w:abstractNumId="26" w15:restartNumberingAfterBreak="0">
+  <w:abstractNum w:abstractNumId="27" w15:restartNumberingAfterBreak="0">
     <w:nsid w:val="4DA33D1A"/>
     <w:multiLevelType w:val="hybridMultilevel"/>
     <w:tmpl w:val="805016AA"/>
@@ -20275,7 +23403,7 @@
       </w:pPr>
     </w:lvl>
   </w:abstractNum>
-  <w:abstractNum w:abstractNumId="27" w15:restartNumberingAfterBreak="0">
+  <w:abstractNum w:abstractNumId="28" w15:restartNumberingAfterBreak="0">
     <w:nsid w:val="4FF07F96"/>
     <w:multiLevelType w:val="hybridMultilevel"/>
     <w:tmpl w:val="97587090"/>
@@ -20367,7 +23495,7 @@
       </w:pPr>
     </w:lvl>
   </w:abstractNum>
-  <w:abstractNum w:abstractNumId="28" w15:restartNumberingAfterBreak="0">
+  <w:abstractNum w:abstractNumId="29" w15:restartNumberingAfterBreak="0">
     <w:nsid w:val="539678B5"/>
     <w:multiLevelType w:val="hybridMultilevel"/>
     <w:tmpl w:val="E47CF37A"/>
@@ -20456,7 +23584,7 @@
       </w:pPr>
     </w:lvl>
   </w:abstractNum>
-  <w:abstractNum w:abstractNumId="29" w15:restartNumberingAfterBreak="0">
+  <w:abstractNum w:abstractNumId="30" w15:restartNumberingAfterBreak="0">
     <w:nsid w:val="59F84181"/>
     <w:multiLevelType w:val="hybridMultilevel"/>
     <w:tmpl w:val="48E27006"/>
@@ -20545,7 +23673,7 @@
       </w:pPr>
     </w:lvl>
   </w:abstractNum>
-  <w:abstractNum w:abstractNumId="30" w15:restartNumberingAfterBreak="0">
+  <w:abstractNum w:abstractNumId="31" w15:restartNumberingAfterBreak="0">
     <w:nsid w:val="5E6342A6"/>
     <w:multiLevelType w:val="hybridMultilevel"/>
     <w:tmpl w:val="377CDAB6"/>
@@ -20634,7 +23762,7 @@
       </w:pPr>
     </w:lvl>
   </w:abstractNum>
-  <w:abstractNum w:abstractNumId="31" w15:restartNumberingAfterBreak="0">
+  <w:abstractNum w:abstractNumId="32" w15:restartNumberingAfterBreak="0">
     <w:nsid w:val="5EF52209"/>
     <w:multiLevelType w:val="hybridMultilevel"/>
     <w:tmpl w:val="6732899E"/>
@@ -20720,7 +23848,7 @@
       </w:pPr>
     </w:lvl>
   </w:abstractNum>
-  <w:abstractNum w:abstractNumId="32" w15:restartNumberingAfterBreak="0">
+  <w:abstractNum w:abstractNumId="33" w15:restartNumberingAfterBreak="0">
     <w:nsid w:val="5F021EA4"/>
     <w:multiLevelType w:val="hybridMultilevel"/>
     <w:tmpl w:val="3E628FF8"/>
@@ -20809,7 +23937,7 @@
       </w:pPr>
     </w:lvl>
   </w:abstractNum>
-  <w:abstractNum w:abstractNumId="33" w15:restartNumberingAfterBreak="0">
+  <w:abstractNum w:abstractNumId="34" w15:restartNumberingAfterBreak="0">
     <w:nsid w:val="60363E18"/>
     <w:multiLevelType w:val="hybridMultilevel"/>
     <w:tmpl w:val="40020B90"/>
@@ -20898,7 +24026,7 @@
       </w:pPr>
     </w:lvl>
   </w:abstractNum>
-  <w:abstractNum w:abstractNumId="34" w15:restartNumberingAfterBreak="0">
+  <w:abstractNum w:abstractNumId="35" w15:restartNumberingAfterBreak="0">
     <w:nsid w:val="624E086E"/>
     <w:multiLevelType w:val="hybridMultilevel"/>
     <w:tmpl w:val="26422F54"/>
@@ -20987,7 +24115,7 @@
       </w:pPr>
     </w:lvl>
   </w:abstractNum>
-  <w:abstractNum w:abstractNumId="35" w15:restartNumberingAfterBreak="0">
+  <w:abstractNum w:abstractNumId="36" w15:restartNumberingAfterBreak="0">
     <w:nsid w:val="670F68E1"/>
     <w:multiLevelType w:val="hybridMultilevel"/>
     <w:tmpl w:val="9A068266"/>
@@ -21076,7 +24204,96 @@
       </w:pPr>
     </w:lvl>
   </w:abstractNum>
-  <w:abstractNum w:abstractNumId="36" w15:restartNumberingAfterBreak="0">
+  <w:abstractNum w:abstractNumId="37" w15:restartNumberingAfterBreak="0">
+    <w:nsid w:val="67A023E8"/>
+    <w:multiLevelType w:val="hybridMultilevel"/>
+    <w:tmpl w:val="8CBCB4AE"/>
+    <w:lvl w:ilvl="0" w:tplc="38090019">
+      <w:start w:val="1"/>
+      <w:numFmt w:val="lowerLetter"/>
+      <w:lvlText w:val="%1."/>
+      <w:lvlJc w:val="left"/>
+      <w:pPr>
+        <w:ind w:left="720" w:hanging="360"/>
+      </w:pPr>
+      <w:rPr>
+        <w:rFonts w:hint="default"/>
+      </w:rPr>
+    </w:lvl>
+    <w:lvl w:ilvl="1" w:tplc="38090019" w:tentative="1">
+      <w:start w:val="1"/>
+      <w:numFmt w:val="lowerLetter"/>
+      <w:lvlText w:val="%2."/>
+      <w:lvlJc w:val="left"/>
+      <w:pPr>
+        <w:ind w:left="1440" w:hanging="360"/>
+      </w:pPr>
+    </w:lvl>
+    <w:lvl w:ilvl="2" w:tplc="3809001B" w:tentative="1">
+      <w:start w:val="1"/>
+      <w:numFmt w:val="lowerRoman"/>
+      <w:lvlText w:val="%3."/>
+      <w:lvlJc w:val="right"/>
+      <w:pPr>
+        <w:ind w:left="2160" w:hanging="180"/>
+      </w:pPr>
+    </w:lvl>
+    <w:lvl w:ilvl="3" w:tplc="3809000F" w:tentative="1">
+      <w:start w:val="1"/>
+      <w:numFmt w:val="decimal"/>
+      <w:lvlText w:val="%4."/>
+      <w:lvlJc w:val="left"/>
+      <w:pPr>
+        <w:ind w:left="2880" w:hanging="360"/>
+      </w:pPr>
+    </w:lvl>
+    <w:lvl w:ilvl="4" w:tplc="38090019" w:tentative="1">
+      <w:start w:val="1"/>
+      <w:numFmt w:val="lowerLetter"/>
+      <w:lvlText w:val="%5."/>
+      <w:lvlJc w:val="left"/>
+      <w:pPr>
+        <w:ind w:left="3600" w:hanging="360"/>
+      </w:pPr>
+    </w:lvl>
+    <w:lvl w:ilvl="5" w:tplc="3809001B" w:tentative="1">
+      <w:start w:val="1"/>
+      <w:numFmt w:val="lowerRoman"/>
+      <w:lvlText w:val="%6."/>
+      <w:lvlJc w:val="right"/>
+      <w:pPr>
+        <w:ind w:left="4320" w:hanging="180"/>
+      </w:pPr>
+    </w:lvl>
+    <w:lvl w:ilvl="6" w:tplc="3809000F" w:tentative="1">
+      <w:start w:val="1"/>
+      <w:numFmt w:val="decimal"/>
+      <w:lvlText w:val="%7."/>
+      <w:lvlJc w:val="left"/>
+      <w:pPr>
+        <w:ind w:left="5040" w:hanging="360"/>
+      </w:pPr>
+    </w:lvl>
+    <w:lvl w:ilvl="7" w:tplc="38090019" w:tentative="1">
+      <w:start w:val="1"/>
+      <w:numFmt w:val="lowerLetter"/>
+      <w:lvlText w:val="%8."/>
+      <w:lvlJc w:val="left"/>
+      <w:pPr>
+        <w:ind w:left="5760" w:hanging="360"/>
+      </w:pPr>
+    </w:lvl>
+    <w:lvl w:ilvl="8" w:tplc="3809001B" w:tentative="1">
+      <w:start w:val="1"/>
+      <w:numFmt w:val="lowerRoman"/>
+      <w:lvlText w:val="%9."/>
+      <w:lvlJc w:val="right"/>
+      <w:pPr>
+        <w:ind w:left="6480" w:hanging="180"/>
+      </w:pPr>
+    </w:lvl>
+  </w:abstractNum>
+  <w:abstractNum w:abstractNumId="38" w15:restartNumberingAfterBreak="0">
     <w:nsid w:val="67B25265"/>
     <w:multiLevelType w:val="hybridMultilevel"/>
     <w:tmpl w:val="5B9AABC8"/>
@@ -21165,7 +24382,7 @@
       </w:pPr>
     </w:lvl>
   </w:abstractNum>
-  <w:abstractNum w:abstractNumId="37" w15:restartNumberingAfterBreak="0">
+  <w:abstractNum w:abstractNumId="39" w15:restartNumberingAfterBreak="0">
     <w:nsid w:val="694C50E7"/>
     <w:multiLevelType w:val="hybridMultilevel"/>
     <w:tmpl w:val="0BC4BDAE"/>
@@ -21254,7 +24471,7 @@
       </w:pPr>
     </w:lvl>
   </w:abstractNum>
-  <w:abstractNum w:abstractNumId="38" w15:restartNumberingAfterBreak="0">
+  <w:abstractNum w:abstractNumId="40" w15:restartNumberingAfterBreak="0">
     <w:nsid w:val="6C9A31AE"/>
     <w:multiLevelType w:val="hybridMultilevel"/>
     <w:tmpl w:val="2B48B596"/>
@@ -21343,7 +24560,7 @@
       </w:pPr>
     </w:lvl>
   </w:abstractNum>
-  <w:abstractNum w:abstractNumId="39" w15:restartNumberingAfterBreak="0">
+  <w:abstractNum w:abstractNumId="41" w15:restartNumberingAfterBreak="0">
     <w:nsid w:val="702D45C6"/>
     <w:multiLevelType w:val="multilevel"/>
     <w:tmpl w:val="05DAB7D2"/>
@@ -21456,7 +24673,7 @@
       </w:rPr>
     </w:lvl>
   </w:abstractNum>
-  <w:abstractNum w:abstractNumId="40" w15:restartNumberingAfterBreak="0">
+  <w:abstractNum w:abstractNumId="42" w15:restartNumberingAfterBreak="0">
     <w:nsid w:val="706D472C"/>
     <w:multiLevelType w:val="multilevel"/>
     <w:tmpl w:val="47585010"/>
@@ -21569,7 +24786,7 @@
       </w:rPr>
     </w:lvl>
   </w:abstractNum>
-  <w:abstractNum w:abstractNumId="41" w15:restartNumberingAfterBreak="0">
+  <w:abstractNum w:abstractNumId="43" w15:restartNumberingAfterBreak="0">
     <w:nsid w:val="707A5961"/>
     <w:multiLevelType w:val="hybridMultilevel"/>
     <w:tmpl w:val="6A34D9FC"/>
@@ -21658,7 +24875,7 @@
       </w:pPr>
     </w:lvl>
   </w:abstractNum>
-  <w:abstractNum w:abstractNumId="42" w15:restartNumberingAfterBreak="0">
+  <w:abstractNum w:abstractNumId="44" w15:restartNumberingAfterBreak="0">
     <w:nsid w:val="73402F85"/>
     <w:multiLevelType w:val="multilevel"/>
     <w:tmpl w:val="F68CE6A8"/>
@@ -21780,7 +24997,7 @@
       </w:rPr>
     </w:lvl>
   </w:abstractNum>
-  <w:abstractNum w:abstractNumId="43" w15:restartNumberingAfterBreak="0">
+  <w:abstractNum w:abstractNumId="45" w15:restartNumberingAfterBreak="0">
     <w:nsid w:val="77154490"/>
     <w:multiLevelType w:val="hybridMultilevel"/>
     <w:tmpl w:val="31AE3A1C"/>
@@ -21869,7 +25086,7 @@
       </w:pPr>
     </w:lvl>
   </w:abstractNum>
-  <w:abstractNum w:abstractNumId="44" w15:restartNumberingAfterBreak="0">
+  <w:abstractNum w:abstractNumId="46" w15:restartNumberingAfterBreak="0">
     <w:nsid w:val="794947B7"/>
     <w:multiLevelType w:val="hybridMultilevel"/>
     <w:tmpl w:val="10588474"/>
@@ -21959,37 +25176,37 @@
     </w:lvl>
   </w:abstractNum>
   <w:num w:numId="1">
-    <w:abstractNumId w:val="5"/>
+    <w:abstractNumId w:val="6"/>
   </w:num>
   <w:num w:numId="2">
-    <w:abstractNumId w:val="15"/>
+    <w:abstractNumId w:val="16"/>
   </w:num>
   <w:num w:numId="3">
-    <w:abstractNumId w:val="11"/>
+    <w:abstractNumId w:val="12"/>
   </w:num>
   <w:num w:numId="4">
     <w:abstractNumId w:val="2"/>
   </w:num>
   <w:num w:numId="5">
-    <w:abstractNumId w:val="37"/>
+    <w:abstractNumId w:val="39"/>
   </w:num>
   <w:num w:numId="6">
-    <w:abstractNumId w:val="9"/>
+    <w:abstractNumId w:val="10"/>
   </w:num>
   <w:num w:numId="7">
-    <w:abstractNumId w:val="25"/>
+    <w:abstractNumId w:val="26"/>
   </w:num>
   <w:num w:numId="8">
-    <w:abstractNumId w:val="13"/>
+    <w:abstractNumId w:val="14"/>
   </w:num>
   <w:num w:numId="9">
-    <w:abstractNumId w:val="21"/>
+    <w:abstractNumId w:val="22"/>
   </w:num>
   <w:num w:numId="10">
-    <w:abstractNumId w:val="18"/>
+    <w:abstractNumId w:val="19"/>
   </w:num>
   <w:num w:numId="11">
-    <w:abstractNumId w:val="31"/>
+    <w:abstractNumId w:val="32"/>
     <w:lvlOverride w:ilvl="0">
       <w:startOverride w:val="1"/>
     </w:lvlOverride>
@@ -22019,49 +25236,49 @@
     </w:lvlOverride>
   </w:num>
   <w:num w:numId="12">
-    <w:abstractNumId w:val="32"/>
+    <w:abstractNumId w:val="33"/>
   </w:num>
   <w:num w:numId="13">
+    <w:abstractNumId w:val="35"/>
+  </w:num>
+  <w:num w:numId="14">
+    <w:abstractNumId w:val="9"/>
+  </w:num>
+  <w:num w:numId="15">
+    <w:abstractNumId w:val="17"/>
+  </w:num>
+  <w:num w:numId="16">
+    <w:abstractNumId w:val="11"/>
+  </w:num>
+  <w:num w:numId="17">
+    <w:abstractNumId w:val="28"/>
+  </w:num>
+  <w:num w:numId="18">
+    <w:abstractNumId w:val="29"/>
+  </w:num>
+  <w:num w:numId="19">
+    <w:abstractNumId w:val="21"/>
+  </w:num>
+  <w:num w:numId="20">
+    <w:abstractNumId w:val="45"/>
+  </w:num>
+  <w:num w:numId="21">
+    <w:abstractNumId w:val="44"/>
+  </w:num>
+  <w:num w:numId="22">
+    <w:abstractNumId w:val="42"/>
+  </w:num>
+  <w:num w:numId="23">
     <w:abstractNumId w:val="34"/>
   </w:num>
-  <w:num w:numId="14">
-    <w:abstractNumId w:val="8"/>
-  </w:num>
-  <w:num w:numId="15">
-    <w:abstractNumId w:val="16"/>
-  </w:num>
-  <w:num w:numId="16">
-    <w:abstractNumId w:val="10"/>
-  </w:num>
-  <w:num w:numId="17">
-    <w:abstractNumId w:val="27"/>
-  </w:num>
-  <w:num w:numId="18">
-    <w:abstractNumId w:val="28"/>
-  </w:num>
-  <w:num w:numId="19">
-    <w:abstractNumId w:val="20"/>
-  </w:num>
-  <w:num w:numId="20">
-    <w:abstractNumId w:val="43"/>
-  </w:num>
-  <w:num w:numId="21">
-    <w:abstractNumId w:val="42"/>
-  </w:num>
-  <w:num w:numId="22">
-    <w:abstractNumId w:val="40"/>
-  </w:num>
-  <w:num w:numId="23">
-    <w:abstractNumId w:val="33"/>
-  </w:num>
   <w:num w:numId="24">
-    <w:abstractNumId w:val="14"/>
+    <w:abstractNumId w:val="15"/>
   </w:num>
   <w:num w:numId="25">
     <w:abstractNumId w:val="3"/>
   </w:num>
   <w:num w:numId="26">
-    <w:abstractNumId w:val="7"/>
+    <w:abstractNumId w:val="8"/>
     <w:lvlOverride w:ilvl="0">
       <w:startOverride w:val="3"/>
     </w:lvlOverride>
@@ -22091,61 +25308,67 @@
     </w:lvlOverride>
   </w:num>
   <w:num w:numId="27">
-    <w:abstractNumId w:val="22"/>
+    <w:abstractNumId w:val="23"/>
   </w:num>
   <w:num w:numId="28">
-    <w:abstractNumId w:val="39"/>
+    <w:abstractNumId w:val="41"/>
   </w:num>
   <w:num w:numId="29">
     <w:abstractNumId w:val="0"/>
   </w:num>
   <w:num w:numId="30">
-    <w:abstractNumId w:val="30"/>
+    <w:abstractNumId w:val="31"/>
   </w:num>
   <w:num w:numId="31">
     <w:abstractNumId w:val="1"/>
   </w:num>
   <w:num w:numId="32">
-    <w:abstractNumId w:val="19"/>
+    <w:abstractNumId w:val="20"/>
   </w:num>
   <w:num w:numId="33">
-    <w:abstractNumId w:val="41"/>
+    <w:abstractNumId w:val="43"/>
   </w:num>
   <w:num w:numId="34">
-    <w:abstractNumId w:val="23"/>
+    <w:abstractNumId w:val="24"/>
   </w:num>
   <w:num w:numId="35">
     <w:abstractNumId w:val="4"/>
   </w:num>
   <w:num w:numId="36">
-    <w:abstractNumId w:val="26"/>
+    <w:abstractNumId w:val="27"/>
   </w:num>
   <w:num w:numId="37">
-    <w:abstractNumId w:val="24"/>
+    <w:abstractNumId w:val="25"/>
   </w:num>
   <w:num w:numId="38">
-    <w:abstractNumId w:val="6"/>
+    <w:abstractNumId w:val="7"/>
   </w:num>
   <w:num w:numId="39">
-    <w:abstractNumId w:val="29"/>
+    <w:abstractNumId w:val="30"/>
   </w:num>
   <w:num w:numId="40">
+    <w:abstractNumId w:val="40"/>
+  </w:num>
+  <w:num w:numId="41">
     <w:abstractNumId w:val="38"/>
   </w:num>
-  <w:num w:numId="41">
+  <w:num w:numId="42">
+    <w:abstractNumId w:val="46"/>
+  </w:num>
+  <w:num w:numId="43">
     <w:abstractNumId w:val="36"/>
   </w:num>
-  <w:num w:numId="42">
-    <w:abstractNumId w:val="44"/>
-  </w:num>
-  <w:num w:numId="43">
-    <w:abstractNumId w:val="35"/>
-  </w:num>
   <w:num w:numId="44">
-    <w:abstractNumId w:val="12"/>
+    <w:abstractNumId w:val="13"/>
   </w:num>
   <w:num w:numId="45">
-    <w:abstractNumId w:val="17"/>
+    <w:abstractNumId w:val="18"/>
+  </w:num>
+  <w:num w:numId="46">
+    <w:abstractNumId w:val="37"/>
+  </w:num>
+  <w:num w:numId="47">
+    <w:abstractNumId w:val="5"/>
   </w:num>
 </w:numbering>
 </file>
@@ -23143,16 +26366,16 @@
     <w:basedOn w:val="Normal"/>
     <w:link w:val="ParagrafChar"/>
     <w:qFormat/>
-    <w:rsid w:val="00AE4C9A"/>
+    <w:rsid w:val="00DC06EF"/>
     <w:pPr>
-      <w:ind w:firstLine="720"/>
+      <w:ind w:firstLine="851"/>
     </w:pPr>
   </w:style>
   <w:style w:type="character" w:customStyle="1" w:styleId="ParagrafChar">
     <w:name w:val="Paragraf Char"/>
     <w:basedOn w:val="DefaultParagraphFont"/>
     <w:link w:val="Paragraf"/>
-    <w:rsid w:val="00AE4C9A"/>
+    <w:rsid w:val="00DC06EF"/>
     <w:rPr>
       <w:rFonts w:ascii="Times New Roman" w:hAnsi="Times New Roman"/>
       <w:sz w:val="24"/>

</xml_diff>